<commit_message>
Updated GDD & Added prototype target selection
</commit_message>
<xml_diff>
--- a/Documents/Game Design Document.docx
+++ b/Documents/Game Design Document.docx
@@ -42,7 +42,7 @@
                         <a:effectLst/>
                         <a:extLst>
                           <a:ext uri="{C572A759-6A51-4108-AA02-DFA0A04FC94B}">
-                            <ma14:wrappingTextBoxFlag xmlns="" xmlns:mo="http://schemas.microsoft.com/office/mac/office/2008/main" xmlns:mv="urn:schemas-microsoft-com:mac:vml" xmlns:o="urn:schemas-microsoft-com:office:office" xmlns:v="urn:schemas-microsoft-com:vml" xmlns:w10="urn:schemas-microsoft-com:office:word" xmlns:w="http://schemas.openxmlformats.org/wordprocessingml/2006/main" xmlns:ma14="http://schemas.microsoft.com/office/mac/drawingml/2011/main"/>
+                            <ma14:wrappingTextBoxFlag xmlns:ma14="http://schemas.microsoft.com/office/mac/drawingml/2011/main" xmlns:w="http://schemas.openxmlformats.org/wordprocessingml/2006/main" xmlns:w10="urn:schemas-microsoft-com:office:word" xmlns:v="urn:schemas-microsoft-com:vml" xmlns:o="urn:schemas-microsoft-com:office:office" xmlns:mv="urn:schemas-microsoft-com:mac:vml" xmlns:mo="http://schemas.microsoft.com/office/mac/office/2008/main" xmlns=""/>
                           </a:ext>
                         </a:extLst>
                       </wps:spPr>
@@ -178,7 +178,7 @@
                         <a:effectLst/>
                         <a:extLst>
                           <a:ext uri="{C572A759-6A51-4108-AA02-DFA0A04FC94B}">
-                            <ma14:wrappingTextBoxFlag xmlns="" xmlns:mo="http://schemas.microsoft.com/office/mac/office/2008/main" xmlns:mv="urn:schemas-microsoft-com:mac:vml" xmlns:o="urn:schemas-microsoft-com:office:office" xmlns:v="urn:schemas-microsoft-com:vml" xmlns:w10="urn:schemas-microsoft-com:office:word" xmlns:w="http://schemas.openxmlformats.org/wordprocessingml/2006/main" xmlns:ma14="http://schemas.microsoft.com/office/mac/drawingml/2011/main"/>
+                            <ma14:wrappingTextBoxFlag xmlns:ma14="http://schemas.microsoft.com/office/mac/drawingml/2011/main" xmlns:w="http://schemas.openxmlformats.org/wordprocessingml/2006/main" xmlns:w10="urn:schemas-microsoft-com:office:word" xmlns:v="urn:schemas-microsoft-com:vml" xmlns:o="urn:schemas-microsoft-com:office:office" xmlns:mv="urn:schemas-microsoft-com:mac:vml" xmlns:mo="http://schemas.microsoft.com/office/mac/office/2008/main" xmlns=""/>
                           </a:ext>
                         </a:extLst>
                       </wps:spPr>
@@ -300,7 +300,7 @@
                         <a:effectLst/>
                         <a:extLst>
                           <a:ext uri="{C572A759-6A51-4108-AA02-DFA0A04FC94B}">
-                            <ma14:wrappingTextBoxFlag xmlns="" xmlns:mo="http://schemas.microsoft.com/office/mac/office/2008/main" xmlns:mv="urn:schemas-microsoft-com:mac:vml" xmlns:o="urn:schemas-microsoft-com:office:office" xmlns:v="urn:schemas-microsoft-com:vml" xmlns:w10="urn:schemas-microsoft-com:office:word" xmlns:w="http://schemas.openxmlformats.org/wordprocessingml/2006/main" xmlns:ma14="http://schemas.microsoft.com/office/mac/drawingml/2011/main"/>
+                            <ma14:wrappingTextBoxFlag xmlns:ma14="http://schemas.microsoft.com/office/mac/drawingml/2011/main" xmlns:w="http://schemas.openxmlformats.org/wordprocessingml/2006/main" xmlns:w10="urn:schemas-microsoft-com:office:word" xmlns:v="urn:schemas-microsoft-com:vml" xmlns:o="urn:schemas-microsoft-com:office:office" xmlns:mv="urn:schemas-microsoft-com:mac:vml" xmlns:mo="http://schemas.microsoft.com/office/mac/office/2008/main" xmlns=""/>
                           </a:ext>
                         </a:extLst>
                       </wps:spPr>
@@ -539,7 +539,7 @@
                         <a:effectLst/>
                         <a:extLst>
                           <a:ext uri="{C572A759-6A51-4108-AA02-DFA0A04FC94B}">
-                            <ma14:wrappingTextBoxFlag xmlns="" xmlns:mo="http://schemas.microsoft.com/office/mac/office/2008/main" xmlns:mv="urn:schemas-microsoft-com:mac:vml" xmlns:o="urn:schemas-microsoft-com:office:office" xmlns:v="urn:schemas-microsoft-com:vml" xmlns:w10="urn:schemas-microsoft-com:office:word" xmlns:w="http://schemas.openxmlformats.org/wordprocessingml/2006/main" xmlns:ma14="http://schemas.microsoft.com/office/mac/drawingml/2011/main"/>
+                            <ma14:wrappingTextBoxFlag xmlns:ma14="http://schemas.microsoft.com/office/mac/drawingml/2011/main" xmlns:w="http://schemas.openxmlformats.org/wordprocessingml/2006/main" xmlns:w10="urn:schemas-microsoft-com:office:word" xmlns:v="urn:schemas-microsoft-com:vml" xmlns:o="urn:schemas-microsoft-com:office:office" xmlns:mv="urn:schemas-microsoft-com:mac:vml" xmlns:mo="http://schemas.microsoft.com/office/mac/office/2008/main" xmlns=""/>
                           </a:ext>
                         </a:extLst>
                       </wps:spPr>
@@ -634,7 +634,7 @@
                         <a:effectLst/>
                         <a:extLst>
                           <a:ext uri="{C572A759-6A51-4108-AA02-DFA0A04FC94B}">
-                            <ma14:wrappingTextBoxFlag xmlns="" xmlns:mo="http://schemas.microsoft.com/office/mac/office/2008/main" xmlns:mv="urn:schemas-microsoft-com:mac:vml" xmlns:o="urn:schemas-microsoft-com:office:office" xmlns:v="urn:schemas-microsoft-com:vml" xmlns:w10="urn:schemas-microsoft-com:office:word" xmlns:w="http://schemas.openxmlformats.org/wordprocessingml/2006/main" xmlns:ma14="http://schemas.microsoft.com/office/mac/drawingml/2011/main"/>
+                            <ma14:wrappingTextBoxFlag xmlns:ma14="http://schemas.microsoft.com/office/mac/drawingml/2011/main" xmlns:w="http://schemas.openxmlformats.org/wordprocessingml/2006/main" xmlns:w10="urn:schemas-microsoft-com:office:word" xmlns:v="urn:schemas-microsoft-com:vml" xmlns:o="urn:schemas-microsoft-com:office:office" xmlns:mv="urn:schemas-microsoft-com:mac:vml" xmlns:mo="http://schemas.microsoft.com/office/mac/office/2008/main" xmlns=""/>
                           </a:ext>
                         </a:extLst>
                       </wps:spPr>
@@ -685,7 +685,15 @@
                                 <w:sz w:val="22"/>
                                 <w:szCs w:val="22"/>
                               </w:rPr>
-                              <w:t>6/1/17</w:t>
+                              <w:t>9/6</w:t>
+                            </w:r>
+                            <w:r>
+                              <w:rPr>
+                                <w:rFonts w:asciiTheme="majorHAnsi" w:hAnsiTheme="majorHAnsi"/>
+                                <w:sz w:val="22"/>
+                                <w:szCs w:val="22"/>
+                              </w:rPr>
+                              <w:t>/17</w:t>
                             </w:r>
                           </w:p>
                           <w:p>
@@ -748,7 +756,15 @@
                           <w:sz w:val="22"/>
                           <w:szCs w:val="22"/>
                         </w:rPr>
-                        <w:t>6/1/17</w:t>
+                        <w:t>9/6</w:t>
+                      </w:r>
+                      <w:r>
+                        <w:rPr>
+                          <w:rFonts w:asciiTheme="majorHAnsi" w:hAnsiTheme="majorHAnsi"/>
+                          <w:sz w:val="22"/>
+                          <w:szCs w:val="22"/>
+                        </w:rPr>
+                        <w:t>/17</w:t>
                       </w:r>
                     </w:p>
                     <w:p>
@@ -807,7 +823,7 @@
                         <a:effectLst/>
                         <a:extLst>
                           <a:ext uri="{C572A759-6A51-4108-AA02-DFA0A04FC94B}">
-                            <ma14:wrappingTextBoxFlag xmlns="" xmlns:mo="http://schemas.microsoft.com/office/mac/office/2008/main" xmlns:mv="urn:schemas-microsoft-com:mac:vml" xmlns:o="urn:schemas-microsoft-com:office:office" xmlns:v="urn:schemas-microsoft-com:vml" xmlns:w10="urn:schemas-microsoft-com:office:word" xmlns:w="http://schemas.openxmlformats.org/wordprocessingml/2006/main" xmlns:ma14="http://schemas.microsoft.com/office/mac/drawingml/2011/main"/>
+                            <ma14:wrappingTextBoxFlag xmlns:ma14="http://schemas.microsoft.com/office/mac/drawingml/2011/main" xmlns:w="http://schemas.openxmlformats.org/wordprocessingml/2006/main" xmlns:w10="urn:schemas-microsoft-com:office:word" xmlns:v="urn:schemas-microsoft-com:vml" xmlns:o="urn:schemas-microsoft-com:office:office" xmlns:mv="urn:schemas-microsoft-com:mac:vml" xmlns:mo="http://schemas.microsoft.com/office/mac/office/2008/main" xmlns=""/>
                           </a:ext>
                         </a:extLst>
                       </wps:spPr>
@@ -856,24 +872,43 @@
                                 <w:sz w:val="22"/>
                                 <w:szCs w:val="22"/>
                               </w:rPr>
-                              <w:t>John Doe</w:t>
+                              <w:t>Jeff ‘</w:t>
                             </w:r>
-                          </w:p>
-                          <w:p>
-                            <w:pPr>
-                              <w:rPr>
-                                <w:rFonts w:asciiTheme="majorHAnsi" w:hAnsiTheme="majorHAnsi"/>
-                                <w:sz w:val="22"/>
-                                <w:szCs w:val="22"/>
-                              </w:rPr>
-                            </w:pPr>
+                            <w:proofErr w:type="spellStart"/>
                             <w:r>
                               <w:rPr>
                                 <w:rFonts w:asciiTheme="majorHAnsi" w:hAnsiTheme="majorHAnsi"/>
                                 <w:sz w:val="22"/>
                                 <w:szCs w:val="22"/>
                               </w:rPr>
-                              <w:t>Jane Doe</w:t>
+                              <w:t>Asix</w:t>
+                            </w:r>
+                            <w:proofErr w:type="spellEnd"/>
+                            <w:r>
+                              <w:rPr>
+                                <w:rFonts w:asciiTheme="majorHAnsi" w:hAnsiTheme="majorHAnsi"/>
+                                <w:sz w:val="22"/>
+                                <w:szCs w:val="22"/>
+                              </w:rPr>
+                              <w:t xml:space="preserve"> </w:t>
+                            </w:r>
+                            <w:proofErr w:type="spellStart"/>
+                            <w:r>
+                              <w:rPr>
+                                <w:rFonts w:asciiTheme="majorHAnsi" w:hAnsiTheme="majorHAnsi"/>
+                                <w:sz w:val="22"/>
+                                <w:szCs w:val="22"/>
+                              </w:rPr>
+                              <w:t>Jin</w:t>
+                            </w:r>
+                            <w:proofErr w:type="spellEnd"/>
+                            <w:r>
+                              <w:rPr>
+                                <w:rFonts w:asciiTheme="majorHAnsi" w:hAnsiTheme="majorHAnsi"/>
+                                <w:sz w:val="22"/>
+                                <w:szCs w:val="22"/>
+                              </w:rPr>
+                              <w:t>’ Willis</w:t>
                             </w:r>
                           </w:p>
                         </w:txbxContent>
@@ -924,24 +959,43 @@
                           <w:sz w:val="22"/>
                           <w:szCs w:val="22"/>
                         </w:rPr>
-                        <w:t>John Doe</w:t>
+                        <w:t>Jeff ‘</w:t>
                       </w:r>
-                    </w:p>
-                    <w:p>
-                      <w:pPr>
-                        <w:rPr>
-                          <w:rFonts w:asciiTheme="majorHAnsi" w:hAnsiTheme="majorHAnsi"/>
-                          <w:sz w:val="22"/>
-                          <w:szCs w:val="22"/>
-                        </w:rPr>
-                      </w:pPr>
+                      <w:proofErr w:type="spellStart"/>
                       <w:r>
                         <w:rPr>
                           <w:rFonts w:asciiTheme="majorHAnsi" w:hAnsiTheme="majorHAnsi"/>
                           <w:sz w:val="22"/>
                           <w:szCs w:val="22"/>
                         </w:rPr>
-                        <w:t>Jane Doe</w:t>
+                        <w:t>Asix</w:t>
+                      </w:r>
+                      <w:proofErr w:type="spellEnd"/>
+                      <w:r>
+                        <w:rPr>
+                          <w:rFonts w:asciiTheme="majorHAnsi" w:hAnsiTheme="majorHAnsi"/>
+                          <w:sz w:val="22"/>
+                          <w:szCs w:val="22"/>
+                        </w:rPr>
+                        <w:t xml:space="preserve"> </w:t>
+                      </w:r>
+                      <w:proofErr w:type="spellStart"/>
+                      <w:r>
+                        <w:rPr>
+                          <w:rFonts w:asciiTheme="majorHAnsi" w:hAnsiTheme="majorHAnsi"/>
+                          <w:sz w:val="22"/>
+                          <w:szCs w:val="22"/>
+                        </w:rPr>
+                        <w:t>Jin</w:t>
+                      </w:r>
+                      <w:proofErr w:type="spellEnd"/>
+                      <w:r>
+                        <w:rPr>
+                          <w:rFonts w:asciiTheme="majorHAnsi" w:hAnsiTheme="majorHAnsi"/>
+                          <w:sz w:val="22"/>
+                          <w:szCs w:val="22"/>
+                        </w:rPr>
+                        <w:t>’ Willis</w:t>
                       </w:r>
                     </w:p>
                   </w:txbxContent>
@@ -996,7 +1050,7 @@
                         <a:effectLst/>
                         <a:extLst>
                           <a:ext uri="{C572A759-6A51-4108-AA02-DFA0A04FC94B}">
-                            <ma14:wrappingTextBoxFlag xmlns="" xmlns:mo="http://schemas.microsoft.com/office/mac/office/2008/main" xmlns:mv="urn:schemas-microsoft-com:mac:vml" xmlns:o="urn:schemas-microsoft-com:office:office" xmlns:v="urn:schemas-microsoft-com:vml" xmlns:w10="urn:schemas-microsoft-com:office:word" xmlns:w="http://schemas.openxmlformats.org/wordprocessingml/2006/main" xmlns:ma14="http://schemas.microsoft.com/office/mac/drawingml/2011/main"/>
+                            <ma14:wrappingTextBoxFlag xmlns:ma14="http://schemas.microsoft.com/office/mac/drawingml/2011/main" xmlns:w="http://schemas.openxmlformats.org/wordprocessingml/2006/main" xmlns:w10="urn:schemas-microsoft-com:office:word" xmlns:v="urn:schemas-microsoft-com:vml" xmlns:o="urn:schemas-microsoft-com:office:office" xmlns:mv="urn:schemas-microsoft-com:mac:vml" xmlns:mo="http://schemas.microsoft.com/office/mac/office/2008/main" xmlns=""/>
                           </a:ext>
                         </a:extLst>
                       </wps:spPr>
@@ -2325,8 +2379,6 @@
       <w:r>
         <w:t>s character awakens. The moment the player wakes up</w:t>
       </w:r>
-      <w:bookmarkStart w:id="12" w:name="_GoBack"/>
-      <w:bookmarkEnd w:id="12"/>
     </w:p>
     <w:p/>
     <w:tbl>
@@ -2347,7 +2399,7 @@
         </w:trPr>
         <w:tc>
           <w:tcPr>
-            <w:tcW w:w="2394" w:type="dxa"/>
+            <w:tcW w:w="2393" w:type="dxa"/>
             <w:shd w:val="clear" w:color="auto" w:fill="262626" w:themeFill="text1" w:themeFillTint="D9"/>
             <w:vAlign w:val="center"/>
           </w:tcPr>
@@ -2367,7 +2419,7 @@
         </w:tc>
         <w:tc>
           <w:tcPr>
-            <w:tcW w:w="2394" w:type="dxa"/>
+            <w:tcW w:w="2314" w:type="dxa"/>
             <w:shd w:val="clear" w:color="auto" w:fill="262626" w:themeFill="text1" w:themeFillTint="D9"/>
             <w:vAlign w:val="center"/>
           </w:tcPr>
@@ -2387,7 +2439,7 @@
         </w:tc>
         <w:tc>
           <w:tcPr>
-            <w:tcW w:w="2394" w:type="dxa"/>
+            <w:tcW w:w="2338" w:type="dxa"/>
             <w:shd w:val="clear" w:color="auto" w:fill="262626" w:themeFill="text1" w:themeFillTint="D9"/>
             <w:vAlign w:val="center"/>
           </w:tcPr>
@@ -2407,7 +2459,7 @@
         </w:tc>
         <w:tc>
           <w:tcPr>
-            <w:tcW w:w="2394" w:type="dxa"/>
+            <w:tcW w:w="2305" w:type="dxa"/>
             <w:shd w:val="clear" w:color="auto" w:fill="262626" w:themeFill="text1" w:themeFillTint="D9"/>
             <w:vAlign w:val="center"/>
           </w:tcPr>
@@ -2432,7 +2484,7 @@
         </w:trPr>
         <w:tc>
           <w:tcPr>
-            <w:tcW w:w="2394" w:type="dxa"/>
+            <w:tcW w:w="2393" w:type="dxa"/>
           </w:tcPr>
           <w:p>
             <w:pPr>
@@ -2459,7 +2511,7 @@
                 <w:noProof/>
               </w:rPr>
               <w:drawing>
-                <wp:inline distT="0" distB="0" distL="0" distR="0" wp14:anchorId="4D933C75" wp14:editId="55F4491F">
+                <wp:inline distT="0" distB="0" distL="0" distR="0" wp14:anchorId="73B2F0C9" wp14:editId="32CC354C">
                   <wp:extent cx="1371600" cy="1068998"/>
                   <wp:effectExtent l="0" t="0" r="0" b="0"/>
                   <wp:docPr id="19" name="Picture 19"/>
@@ -2504,7 +2556,7 @@
         </w:tc>
         <w:tc>
           <w:tcPr>
-            <w:tcW w:w="2394" w:type="dxa"/>
+            <w:tcW w:w="2314" w:type="dxa"/>
           </w:tcPr>
           <w:p>
             <w:pPr>
@@ -2516,19 +2568,13 @@
               <w:rPr>
                 <w:rFonts w:asciiTheme="majorHAnsi" w:hAnsiTheme="majorHAnsi"/>
               </w:rPr>
-              <w:t>Describe the character</w:t>
+              <w:t>Describe the character. It is a playable character or NPC. How does this character fit into the story, etc.</w:t>
             </w:r>
-            <w:r>
-              <w:rPr>
-                <w:rFonts w:asciiTheme="majorHAnsi" w:hAnsiTheme="majorHAnsi"/>
-              </w:rPr>
-              <w:t>. It is a playable character or NPC. How does this character fit into the story, etc.</w:t>
-            </w:r>
-          </w:p>
-        </w:tc>
-        <w:tc>
-          <w:tcPr>
-            <w:tcW w:w="2394" w:type="dxa"/>
+          </w:p>
+        </w:tc>
+        <w:tc>
+          <w:tcPr>
+            <w:tcW w:w="2338" w:type="dxa"/>
           </w:tcPr>
           <w:p>
             <w:pPr>
@@ -2546,7 +2592,138 @@
         </w:tc>
         <w:tc>
           <w:tcPr>
-            <w:tcW w:w="2394" w:type="dxa"/>
+            <w:tcW w:w="2305" w:type="dxa"/>
+          </w:tcPr>
+          <w:p>
+            <w:pPr>
+              <w:rPr>
+                <w:rFonts w:asciiTheme="majorHAnsi" w:hAnsiTheme="majorHAnsi"/>
+              </w:rPr>
+            </w:pPr>
+            <w:r>
+              <w:rPr>
+                <w:rFonts w:asciiTheme="majorHAnsi" w:hAnsiTheme="majorHAnsi"/>
+              </w:rPr>
+              <w:t>Present any other notes about the character.</w:t>
+            </w:r>
+          </w:p>
+        </w:tc>
+      </w:tr>
+      <w:tr>
+        <w:trPr>
+          <w:trHeight w:val="2582"/>
+        </w:trPr>
+        <w:tc>
+          <w:tcPr>
+            <w:tcW w:w="2393" w:type="dxa"/>
+          </w:tcPr>
+          <w:p>
+            <w:pPr>
+              <w:rPr>
+                <w:rFonts w:asciiTheme="majorHAnsi" w:hAnsiTheme="majorHAnsi"/>
+              </w:rPr>
+            </w:pPr>
+            <w:r>
+              <w:rPr>
+                <w:rFonts w:asciiTheme="majorHAnsi" w:hAnsiTheme="majorHAnsi"/>
+              </w:rPr>
+              <w:t>Player’s Character (PC)</w:t>
+            </w:r>
+          </w:p>
+          <w:p>
+            <w:pPr>
+              <w:rPr>
+                <w:rFonts w:asciiTheme="majorHAnsi" w:hAnsiTheme="majorHAnsi"/>
+              </w:rPr>
+            </w:pPr>
+            <w:r>
+              <w:rPr>
+                <w:rFonts w:asciiTheme="majorHAnsi" w:hAnsiTheme="majorHAnsi"/>
+                <w:noProof/>
+              </w:rPr>
+              <w:drawing>
+                <wp:inline distT="0" distB="0" distL="0" distR="0" wp14:anchorId="5F5B012A" wp14:editId="41488492">
+                  <wp:extent cx="1371600" cy="1068998"/>
+                  <wp:effectExtent l="0" t="0" r="0" b="0"/>
+                  <wp:docPr id="6" name="Picture 6"/>
+                  <wp:cNvGraphicFramePr>
+                    <a:graphicFrameLocks xmlns:a="http://schemas.openxmlformats.org/drawingml/2006/main" noChangeAspect="1"/>
+                  </wp:cNvGraphicFramePr>
+                  <a:graphic xmlns:a="http://schemas.openxmlformats.org/drawingml/2006/main">
+                    <a:graphicData uri="http://schemas.openxmlformats.org/drawingml/2006/picture">
+                      <pic:pic xmlns:pic="http://schemas.openxmlformats.org/drawingml/2006/picture">
+                        <pic:nvPicPr>
+                          <pic:cNvPr id="0" name="Untitled.png"/>
+                          <pic:cNvPicPr/>
+                        </pic:nvPicPr>
+                        <pic:blipFill>
+                          <a:blip r:embed="rId8">
+                            <a:extLst>
+                              <a:ext uri="{28A0092B-C50C-407E-A947-70E740481C1C}">
+                                <a14:useLocalDpi xmlns:a14="http://schemas.microsoft.com/office/drawing/2010/main" val="0"/>
+                              </a:ext>
+                            </a:extLst>
+                          </a:blip>
+                          <a:stretch>
+                            <a:fillRect/>
+                          </a:stretch>
+                        </pic:blipFill>
+                        <pic:spPr>
+                          <a:xfrm>
+                            <a:off x="0" y="0"/>
+                            <a:ext cx="1372241" cy="1069498"/>
+                          </a:xfrm>
+                          <a:prstGeom prst="rect">
+                            <a:avLst/>
+                          </a:prstGeom>
+                        </pic:spPr>
+                      </pic:pic>
+                    </a:graphicData>
+                  </a:graphic>
+                </wp:inline>
+              </w:drawing>
+            </w:r>
+          </w:p>
+        </w:tc>
+        <w:tc>
+          <w:tcPr>
+            <w:tcW w:w="2314" w:type="dxa"/>
+          </w:tcPr>
+          <w:p>
+            <w:pPr>
+              <w:rPr>
+                <w:rFonts w:asciiTheme="majorHAnsi" w:hAnsiTheme="majorHAnsi"/>
+              </w:rPr>
+            </w:pPr>
+            <w:r>
+              <w:rPr>
+                <w:rFonts w:asciiTheme="majorHAnsi" w:hAnsiTheme="majorHAnsi"/>
+              </w:rPr>
+              <w:t>This is the player’s character that has suddenly awaken in this new world and must find a way home.</w:t>
+            </w:r>
+          </w:p>
+        </w:tc>
+        <w:tc>
+          <w:tcPr>
+            <w:tcW w:w="2338" w:type="dxa"/>
+          </w:tcPr>
+          <w:p>
+            <w:pPr>
+              <w:rPr>
+                <w:rFonts w:asciiTheme="majorHAnsi" w:hAnsiTheme="majorHAnsi"/>
+              </w:rPr>
+            </w:pPr>
+            <w:r>
+              <w:rPr>
+                <w:rFonts w:asciiTheme="majorHAnsi" w:hAnsiTheme="majorHAnsi"/>
+              </w:rPr>
+              <w:t>The personality of the PC is up to the imagination of the player.</w:t>
+            </w:r>
+          </w:p>
+        </w:tc>
+        <w:tc>
+          <w:tcPr>
+            <w:tcW w:w="2305" w:type="dxa"/>
           </w:tcPr>
           <w:p>
             <w:pPr>
@@ -2574,23 +2751,60 @@
       <w:pPr>
         <w:pStyle w:val="Heading1"/>
       </w:pPr>
-      <w:bookmarkStart w:id="13" w:name="_Toc297479383"/>
+      <w:bookmarkStart w:id="12" w:name="_Toc297479383"/>
       <w:r>
         <w:t>Gamep</w:t>
       </w:r>
       <w:r>
         <w:t>lay</w:t>
       </w:r>
-      <w:bookmarkEnd w:id="13"/>
+      <w:bookmarkEnd w:id="12"/>
     </w:p>
     <w:p/>
     <w:p>
       <w:pPr>
         <w:pStyle w:val="Heading2"/>
       </w:pPr>
-      <w:bookmarkStart w:id="14" w:name="_Toc297479384"/>
+      <w:bookmarkStart w:id="13" w:name="_Toc297479384"/>
       <w:r>
         <w:t>Overview of Gameplay</w:t>
+      </w:r>
+      <w:bookmarkEnd w:id="13"/>
+    </w:p>
+    <w:p>
+      <w:pPr>
+        <w:pStyle w:val="Style1n"/>
+      </w:pPr>
+      <w:r>
+        <w:t>I</w:t>
+      </w:r>
+      <w:r>
+        <w:t>nclude information on the game genre and how it is different, similar, or a hybrid of existing genres. Discuss what platform the game will be on, if it is going to be on multiple platforms discuss ways the game will be modified for each platform. Also, provide a general overview of the game modes avai</w:t>
+      </w:r>
+      <w:r>
+        <w:t>lable in single player and multi</w:t>
+      </w:r>
+      <w:r>
+        <w:t xml:space="preserve">player. </w:t>
+      </w:r>
+      <w:r>
+        <w:t>Also, list the Key Gameplay Features</w:t>
+      </w:r>
+      <w:r>
+        <w:t xml:space="preserve"> (selling features)</w:t>
+      </w:r>
+      <w:r>
+        <w:t xml:space="preserve"> of the game.</w:t>
+      </w:r>
+    </w:p>
+    <w:p/>
+    <w:p>
+      <w:pPr>
+        <w:pStyle w:val="Heading2"/>
+      </w:pPr>
+      <w:bookmarkStart w:id="14" w:name="_Toc297479385"/>
+      <w:r>
+        <w:t>Player Experience</w:t>
       </w:r>
       <w:bookmarkEnd w:id="14"/>
     </w:p>
@@ -2599,25 +2813,19 @@
         <w:pStyle w:val="Style1n"/>
       </w:pPr>
       <w:r>
-        <w:t>I</w:t>
-      </w:r>
-      <w:r>
-        <w:t>nclude information on the game genre and how it is different, similar, or a hybrid of existing genres. Discuss what platform the game will be on, if it is going to be on multiple platforms discuss ways the game will be modified for each platform. Also, provide a general overview of the game modes avai</w:t>
-      </w:r>
-      <w:r>
-        <w:t>lable in single player and multi</w:t>
-      </w:r>
-      <w:r>
-        <w:t xml:space="preserve">player. </w:t>
-      </w:r>
-      <w:r>
-        <w:t>Also, list the Key Gameplay Features</w:t>
-      </w:r>
-      <w:r>
-        <w:t xml:space="preserve"> (selling features)</w:t>
-      </w:r>
-      <w:r>
-        <w:t xml:space="preserve"> of the game.</w:t>
+        <w:t>P</w:t>
+      </w:r>
+      <w:r>
+        <w:t xml:space="preserve">rovide a general overview of </w:t>
+      </w:r>
+      <w:r>
+        <w:t>how the player experiences the game. Walk them through the screens they will see, what the level looks like and what their character can do. Give them a brief idea of objectives &amp; hazards they will face.</w:t>
+      </w:r>
+      <w:r>
+        <w:t xml:space="preserve"> </w:t>
+      </w:r>
+      <w:r>
+        <w:t xml:space="preserve"> This should be in a second-person point of view using the word “you” to tell a story to the audience (players).</w:t>
       </w:r>
     </w:p>
     <w:p/>
@@ -2625,9 +2833,9 @@
       <w:pPr>
         <w:pStyle w:val="Heading2"/>
       </w:pPr>
-      <w:bookmarkStart w:id="15" w:name="_Toc297479385"/>
-      <w:r>
-        <w:t>Player Experience</w:t>
+      <w:bookmarkStart w:id="15" w:name="_Toc297479386"/>
+      <w:r>
+        <w:t>Gameplay Guidelines</w:t>
       </w:r>
       <w:bookmarkEnd w:id="15"/>
     </w:p>
@@ -2636,19 +2844,40 @@
         <w:pStyle w:val="Style1n"/>
       </w:pPr>
       <w:r>
-        <w:t>P</w:t>
-      </w:r>
-      <w:r>
-        <w:t xml:space="preserve">rovide a general overview of </w:t>
-      </w:r>
-      <w:r>
-        <w:t>how the player experiences the game. Walk them through the screens they will see, what the level looks like and what their character can do. Give them a brief idea of objectives &amp; hazards they will face.</w:t>
-      </w:r>
-      <w:r>
-        <w:t xml:space="preserve"> </w:t>
-      </w:r>
-      <w:r>
-        <w:t xml:space="preserve"> This should be in a second-person point of view using the word “you” to tell a story to the audience (players).</w:t>
+        <w:t>This is</w:t>
+      </w:r>
+      <w:r>
+        <w:t xml:space="preserve"> a set of guidelines that </w:t>
+      </w:r>
+      <w:r>
+        <w:t>the game must adhere</w:t>
+      </w:r>
+      <w:r>
+        <w:t xml:space="preserve"> to throughout the development process. These include rules for what is allowed and not allowed in </w:t>
+      </w:r>
+      <w:r>
+        <w:t>the game</w:t>
+      </w:r>
+      <w:r>
+        <w:t xml:space="preserve">. For </w:t>
+      </w:r>
+      <w:r>
+        <w:t>instance</w:t>
+      </w:r>
+      <w:r>
+        <w:t xml:space="preserve">, if you are </w:t>
+      </w:r>
+      <w:r>
+        <w:t>creating</w:t>
+      </w:r>
+      <w:r>
+        <w:t xml:space="preserve"> a game</w:t>
+      </w:r>
+      <w:r>
+        <w:t xml:space="preserve"> for children</w:t>
+      </w:r>
+      <w:r>
+        <w:t xml:space="preserve">, you will want to define guidelines for the level of violence presented in the game, what language can be used, and so on. </w:t>
       </w:r>
     </w:p>
     <w:p/>
@@ -2656,63 +2885,11 @@
       <w:pPr>
         <w:pStyle w:val="Heading2"/>
       </w:pPr>
-      <w:bookmarkStart w:id="16" w:name="_Toc297479386"/>
-      <w:r>
-        <w:t>Gameplay Guidelines</w:t>
+      <w:bookmarkStart w:id="16" w:name="_Toc297479387"/>
+      <w:r>
+        <w:t>Game Objectives &amp; Rewards</w:t>
       </w:r>
       <w:bookmarkEnd w:id="16"/>
-    </w:p>
-    <w:p>
-      <w:pPr>
-        <w:pStyle w:val="Style1n"/>
-      </w:pPr>
-      <w:r>
-        <w:t>This is</w:t>
-      </w:r>
-      <w:r>
-        <w:t xml:space="preserve"> a set of guidelines that </w:t>
-      </w:r>
-      <w:r>
-        <w:t>the game must adhere</w:t>
-      </w:r>
-      <w:r>
-        <w:t xml:space="preserve"> to throughout the development process. These include rules for what is allowed and not allowed in </w:t>
-      </w:r>
-      <w:r>
-        <w:t>the game</w:t>
-      </w:r>
-      <w:r>
-        <w:t xml:space="preserve">. For </w:t>
-      </w:r>
-      <w:r>
-        <w:t>instance</w:t>
-      </w:r>
-      <w:r>
-        <w:t xml:space="preserve">, if you are </w:t>
-      </w:r>
-      <w:r>
-        <w:t>creating</w:t>
-      </w:r>
-      <w:r>
-        <w:t xml:space="preserve"> a game</w:t>
-      </w:r>
-      <w:r>
-        <w:t xml:space="preserve"> for children</w:t>
-      </w:r>
-      <w:r>
-        <w:t xml:space="preserve">, you will want to define guidelines for the level of violence presented in the game, what language can be used, and so on. </w:t>
-      </w:r>
-    </w:p>
-    <w:p/>
-    <w:p>
-      <w:pPr>
-        <w:pStyle w:val="Heading2"/>
-      </w:pPr>
-      <w:bookmarkStart w:id="17" w:name="_Toc297479387"/>
-      <w:r>
-        <w:t>Game Objectives &amp; Rewards</w:t>
-      </w:r>
-      <w:bookmarkEnd w:id="17"/>
     </w:p>
     <w:p>
       <w:pPr>
@@ -2894,11 +3071,11 @@
       <w:pPr>
         <w:pStyle w:val="Heading2"/>
       </w:pPr>
-      <w:bookmarkStart w:id="18" w:name="_Toc297479388"/>
+      <w:bookmarkStart w:id="17" w:name="_Toc297479388"/>
       <w:r>
         <w:t>Gameplay Mechanics</w:t>
       </w:r>
-      <w:bookmarkEnd w:id="18"/>
+      <w:bookmarkEnd w:id="17"/>
     </w:p>
     <w:p>
       <w:pPr>
@@ -3332,11 +3509,11 @@
       <w:pPr>
         <w:pStyle w:val="Heading2"/>
       </w:pPr>
-      <w:bookmarkStart w:id="19" w:name="_Toc297479389"/>
+      <w:bookmarkStart w:id="18" w:name="_Toc297479389"/>
       <w:r>
         <w:t>Level Design</w:t>
       </w:r>
-      <w:bookmarkEnd w:id="19"/>
+      <w:bookmarkEnd w:id="18"/>
     </w:p>
     <w:p>
       <w:pPr>
@@ -3408,7 +3585,7 @@
         </w:trPr>
         <w:tc>
           <w:tcPr>
-            <w:tcW w:w="4788" w:type="dxa"/>
+            <w:tcW w:w="4720" w:type="dxa"/>
             <w:tcBorders>
               <w:right w:val="nil"/>
             </w:tcBorders>
@@ -3433,7 +3610,7 @@
         </w:tc>
         <w:tc>
           <w:tcPr>
-            <w:tcW w:w="4788" w:type="dxa"/>
+            <w:tcW w:w="4630" w:type="dxa"/>
             <w:tcBorders>
               <w:left w:val="nil"/>
             </w:tcBorders>
@@ -3454,7 +3631,7 @@
         </w:trPr>
         <w:tc>
           <w:tcPr>
-            <w:tcW w:w="4788" w:type="dxa"/>
+            <w:tcW w:w="4720" w:type="dxa"/>
           </w:tcPr>
           <w:p>
             <w:pPr>
@@ -3533,7 +3710,7 @@
         </w:tc>
         <w:tc>
           <w:tcPr>
-            <w:tcW w:w="4788" w:type="dxa"/>
+            <w:tcW w:w="4630" w:type="dxa"/>
           </w:tcPr>
           <w:p>
             <w:pPr>
@@ -3547,6 +3724,145 @@
               </w:rPr>
               <w:t>List or describe the level’s look, difficulty, hazards, and objectives.</w:t>
             </w:r>
+          </w:p>
+        </w:tc>
+      </w:tr>
+      <w:tr>
+        <w:trPr>
+          <w:trHeight w:val="2690"/>
+        </w:trPr>
+        <w:tc>
+          <w:tcPr>
+            <w:tcW w:w="4720" w:type="dxa"/>
+          </w:tcPr>
+          <w:p>
+            <w:pPr>
+              <w:rPr>
+                <w:rFonts w:asciiTheme="majorHAnsi" w:hAnsiTheme="majorHAnsi" w:cstheme="minorHAnsi"/>
+              </w:rPr>
+            </w:pPr>
+            <w:r>
+              <w:rPr>
+                <w:rFonts w:asciiTheme="majorHAnsi" w:hAnsiTheme="majorHAnsi" w:cstheme="minorHAnsi"/>
+              </w:rPr>
+              <w:t>???</w:t>
+            </w:r>
+            <w:bookmarkStart w:id="19" w:name="_GoBack"/>
+            <w:bookmarkEnd w:id="19"/>
+            <w:r>
+              <w:rPr>
+                <w:rFonts w:asciiTheme="majorHAnsi" w:hAnsiTheme="majorHAnsi" w:cstheme="minorHAnsi"/>
+              </w:rPr>
+              <w:t xml:space="preserve"> (Start)</w:t>
+            </w:r>
+          </w:p>
+          <w:p>
+            <w:pPr>
+              <w:rPr>
+                <w:rFonts w:asciiTheme="majorHAnsi" w:hAnsiTheme="majorHAnsi" w:cstheme="minorHAnsi"/>
+              </w:rPr>
+            </w:pPr>
+          </w:p>
+          <w:p>
+            <w:pPr>
+              <w:rPr>
+                <w:rFonts w:asciiTheme="majorHAnsi" w:hAnsiTheme="majorHAnsi" w:cstheme="minorHAnsi"/>
+              </w:rPr>
+            </w:pPr>
+            <w:r>
+              <w:rPr>
+                <w:rFonts w:asciiTheme="majorHAnsi" w:hAnsiTheme="majorHAnsi" w:cstheme="minorHAnsi"/>
+                <w:noProof/>
+              </w:rPr>
+              <w:drawing>
+                <wp:inline distT="0" distB="0" distL="0" distR="0" wp14:anchorId="51D38AE3" wp14:editId="3B840ED7">
+                  <wp:extent cx="1942364" cy="1181100"/>
+                  <wp:effectExtent l="0" t="0" r="0" b="0"/>
+                  <wp:docPr id="9" name="Picture 9"/>
+                  <wp:cNvGraphicFramePr>
+                    <a:graphicFrameLocks xmlns:a="http://schemas.openxmlformats.org/drawingml/2006/main" noChangeAspect="1"/>
+                  </wp:cNvGraphicFramePr>
+                  <a:graphic xmlns:a="http://schemas.openxmlformats.org/drawingml/2006/main">
+                    <a:graphicData uri="http://schemas.openxmlformats.org/drawingml/2006/picture">
+                      <pic:pic xmlns:pic="http://schemas.openxmlformats.org/drawingml/2006/picture">
+                        <pic:nvPicPr>
+                          <pic:cNvPr id="0" name="Untitled.png"/>
+                          <pic:cNvPicPr/>
+                        </pic:nvPicPr>
+                        <pic:blipFill>
+                          <a:blip r:embed="rId8">
+                            <a:extLst>
+                              <a:ext uri="{28A0092B-C50C-407E-A947-70E740481C1C}">
+                                <a14:useLocalDpi xmlns:a14="http://schemas.microsoft.com/office/drawing/2010/main" val="0"/>
+                              </a:ext>
+                            </a:extLst>
+                          </a:blip>
+                          <a:stretch>
+                            <a:fillRect/>
+                          </a:stretch>
+                        </pic:blipFill>
+                        <pic:spPr>
+                          <a:xfrm>
+                            <a:off x="0" y="0"/>
+                            <a:ext cx="1943756" cy="1181947"/>
+                          </a:xfrm>
+                          <a:prstGeom prst="rect">
+                            <a:avLst/>
+                          </a:prstGeom>
+                        </pic:spPr>
+                      </pic:pic>
+                    </a:graphicData>
+                  </a:graphic>
+                </wp:inline>
+              </w:drawing>
+            </w:r>
+          </w:p>
+        </w:tc>
+        <w:tc>
+          <w:tcPr>
+            <w:tcW w:w="4630" w:type="dxa"/>
+          </w:tcPr>
+          <w:p>
+            <w:pPr>
+              <w:rPr>
+                <w:rFonts w:asciiTheme="majorHAnsi" w:hAnsiTheme="majorHAnsi" w:cstheme="minorHAnsi"/>
+              </w:rPr>
+            </w:pPr>
+            <w:r>
+              <w:rPr>
+                <w:rFonts w:asciiTheme="majorHAnsi" w:hAnsiTheme="majorHAnsi" w:cstheme="minorHAnsi"/>
+              </w:rPr>
+              <w:t>This will be the first area the player encounters.</w:t>
+            </w:r>
+          </w:p>
+        </w:tc>
+      </w:tr>
+      <w:tr>
+        <w:trPr>
+          <w:trHeight w:val="2690"/>
+        </w:trPr>
+        <w:tc>
+          <w:tcPr>
+            <w:tcW w:w="4720" w:type="dxa"/>
+          </w:tcPr>
+          <w:p>
+            <w:pPr>
+              <w:rPr>
+                <w:rFonts w:asciiTheme="majorHAnsi" w:hAnsiTheme="majorHAnsi" w:cstheme="minorHAnsi"/>
+              </w:rPr>
+            </w:pPr>
+          </w:p>
+        </w:tc>
+        <w:tc>
+          <w:tcPr>
+            <w:tcW w:w="4630" w:type="dxa"/>
+          </w:tcPr>
+          <w:p>
+            <w:pPr>
+              <w:rPr>
+                <w:rFonts w:asciiTheme="majorHAnsi" w:hAnsiTheme="majorHAnsi" w:cstheme="minorHAnsi"/>
+              </w:rPr>
+            </w:pPr>
           </w:p>
         </w:tc>
       </w:tr>
@@ -3964,7 +4280,15 @@
         <w:t xml:space="preserve">. </w:t>
       </w:r>
       <w:r>
-        <w:t xml:space="preserve">Will the game look realistic or have some other art style. </w:t>
+        <w:t xml:space="preserve">Will the game look realistic or have some other art </w:t>
+      </w:r>
+      <w:proofErr w:type="gramStart"/>
+      <w:r>
+        <w:t>style.</w:t>
+      </w:r>
+      <w:proofErr w:type="gramEnd"/>
+      <w:r>
+        <w:t xml:space="preserve"> </w:t>
       </w:r>
       <w:r>
         <w:t>Discuss w</w:t>
@@ -3985,7 +4309,15 @@
         <w:t xml:space="preserve">hoping players experience. </w:t>
       </w:r>
       <w:r>
-        <w:t xml:space="preserve">Discuss how the player’s gestures/interactivity has an affect on the visual experience. </w:t>
+        <w:t xml:space="preserve">Discuss how the player’s gestures/interactivity has an </w:t>
+      </w:r>
+      <w:proofErr w:type="spellStart"/>
+      <w:r>
+        <w:t>affect</w:t>
+      </w:r>
+      <w:proofErr w:type="spellEnd"/>
+      <w:r>
+        <w:t xml:space="preserve"> on the visual experience. </w:t>
       </w:r>
     </w:p>
     <w:p>
@@ -5357,7 +5689,25 @@
                 <w:sz w:val="22"/>
                 <w:szCs w:val="22"/>
               </w:rPr>
-              <w:t>Milestone: GamePlay Features &amp; Music</w:t>
+              <w:t xml:space="preserve">Milestone: </w:t>
+            </w:r>
+            <w:proofErr w:type="spellStart"/>
+            <w:r>
+              <w:rPr>
+                <w:rFonts w:asciiTheme="majorHAnsi" w:hAnsiTheme="majorHAnsi"/>
+                <w:sz w:val="22"/>
+                <w:szCs w:val="22"/>
+              </w:rPr>
+              <w:t>GamePlay</w:t>
+            </w:r>
+            <w:proofErr w:type="spellEnd"/>
+            <w:r>
+              <w:rPr>
+                <w:rFonts w:asciiTheme="majorHAnsi" w:hAnsiTheme="majorHAnsi"/>
+                <w:sz w:val="22"/>
+                <w:szCs w:val="22"/>
+              </w:rPr>
+              <w:t xml:space="preserve"> Features &amp; Music</w:t>
             </w:r>
           </w:p>
         </w:tc>
@@ -6149,7 +6499,15 @@
         <w:t xml:space="preserve"> characteristics,</w:t>
       </w:r>
       <w:r>
-        <w:t xml:space="preserve"> how they fit into the story, how they affect gamplay, what the player will learn from them, etc. </w:t>
+        <w:t xml:space="preserve"> how they fit into the story, how they affect </w:t>
+      </w:r>
+      <w:proofErr w:type="spellStart"/>
+      <w:r>
+        <w:t>gamplay</w:t>
+      </w:r>
+      <w:proofErr w:type="spellEnd"/>
+      <w:r>
+        <w:t xml:space="preserve">, what the player will learn from them, etc. </w:t>
       </w:r>
     </w:p>
     <w:p>
@@ -6269,7 +6627,7 @@
         <w:rStyle w:val="PageNumber"/>
         <w:noProof/>
       </w:rPr>
-      <w:t>8</w:t>
+      <w:t>10</w:t>
     </w:r>
     <w:r>
       <w:rPr>
@@ -6323,7 +6681,7 @@
                       <a:effectLst/>
                       <a:extLst>
                         <a:ext uri="{C572A759-6A51-4108-AA02-DFA0A04FC94B}">
-                          <ma14:wrappingTextBoxFlag xmlns="" xmlns:mo="http://schemas.microsoft.com/office/mac/office/2008/main" xmlns:mv="urn:schemas-microsoft-com:mac:vml" xmlns:o="urn:schemas-microsoft-com:office:office" xmlns:v="urn:schemas-microsoft-com:vml" xmlns:w10="urn:schemas-microsoft-com:office:word" xmlns:w="http://schemas.openxmlformats.org/wordprocessingml/2006/main" xmlns:ma14="http://schemas.microsoft.com/office/mac/drawingml/2011/main"/>
+                          <ma14:wrappingTextBoxFlag xmlns:ma14="http://schemas.microsoft.com/office/mac/drawingml/2011/main" xmlns:w="http://schemas.openxmlformats.org/wordprocessingml/2006/main" xmlns:w10="urn:schemas-microsoft-com:office:word" xmlns:v="urn:schemas-microsoft-com:vml" xmlns:o="urn:schemas-microsoft-com:office:office" xmlns:mv="urn:schemas-microsoft-com:mac:vml" xmlns:mo="http://schemas.microsoft.com/office/mac/office/2008/main" xmlns=""/>
                         </a:ext>
                       </a:extLst>
                     </wps:spPr>
@@ -6391,7 +6749,7 @@
                               <w:sz w:val="20"/>
                               <w:szCs w:val="20"/>
                             </w:rPr>
-                            <w:t>8</w:t>
+                            <w:t>10</w:t>
                           </w:r>
                           <w:r>
                             <w:rPr>
@@ -6440,7 +6798,7 @@
                               <w:sz w:val="20"/>
                               <w:szCs w:val="20"/>
                             </w:rPr>
-                            <w:t>9</w:t>
+                            <w:t>10</w:t>
                           </w:r>
                           <w:r>
                             <w:rPr>
@@ -6522,7 +6880,7 @@
                         <w:sz w:val="20"/>
                         <w:szCs w:val="20"/>
                       </w:rPr>
-                      <w:t>8</w:t>
+                      <w:t>10</w:t>
                     </w:r>
                     <w:r>
                       <w:rPr>
@@ -6571,7 +6929,7 @@
                         <w:sz w:val="20"/>
                         <w:szCs w:val="20"/>
                       </w:rPr>
-                      <w:t>9</w:t>
+                      <w:t>10</w:t>
                     </w:r>
                     <w:r>
                       <w:rPr>
@@ -6612,7 +6970,7 @@
         <w:rStyle w:val="PageNumber"/>
         <w:noProof/>
       </w:rPr>
-      <w:t>8</w:t>
+      <w:t>10</w:t>
     </w:r>
     <w:r>
       <w:rPr>
@@ -6643,7 +7001,7 @@
         <w:rStyle w:val="PageNumber"/>
         <w:noProof/>
       </w:rPr>
-      <w:t>8</w:t>
+      <w:t>10</w:t>
     </w:r>
     <w:r>
       <w:rPr>
@@ -6674,7 +7032,7 @@
         <w:rStyle w:val="PageNumber"/>
         <w:noProof/>
       </w:rPr>
-      <w:t>8</w:t>
+      <w:t>10</w:t>
     </w:r>
     <w:r>
       <w:rPr>
@@ -6705,7 +7063,7 @@
         <w:rStyle w:val="PageNumber"/>
         <w:noProof/>
       </w:rPr>
-      <w:t>8</w:t>
+      <w:t>10</w:t>
     </w:r>
     <w:r>
       <w:rPr>
@@ -6736,7 +7094,7 @@
         <w:rStyle w:val="PageNumber"/>
         <w:noProof/>
       </w:rPr>
-      <w:t>8</w:t>
+      <w:t>10</w:t>
     </w:r>
     <w:r>
       <w:rPr>
@@ -6787,7 +7145,7 @@
                       <a:effectLst/>
                       <a:extLst>
                         <a:ext uri="{C572A759-6A51-4108-AA02-DFA0A04FC94B}">
-                          <ma14:wrappingTextBoxFlag xmlns="" xmlns:mo="http://schemas.microsoft.com/office/mac/office/2008/main" xmlns:mv="urn:schemas-microsoft-com:mac:vml" xmlns:o="urn:schemas-microsoft-com:office:office" xmlns:v="urn:schemas-microsoft-com:vml" xmlns:w10="urn:schemas-microsoft-com:office:word" xmlns:w="http://schemas.openxmlformats.org/wordprocessingml/2006/main" xmlns:ma14="http://schemas.microsoft.com/office/mac/drawingml/2011/main"/>
+                          <ma14:wrappingTextBoxFlag xmlns:ma14="http://schemas.microsoft.com/office/mac/drawingml/2011/main" xmlns:w="http://schemas.openxmlformats.org/wordprocessingml/2006/main" xmlns:w10="urn:schemas-microsoft-com:office:word" xmlns:v="urn:schemas-microsoft-com:vml" xmlns:o="urn:schemas-microsoft-com:office:office" xmlns:mv="urn:schemas-microsoft-com:mac:vml" xmlns:mo="http://schemas.microsoft.com/office/mac/office/2008/main" xmlns=""/>
                         </a:ext>
                       </a:extLst>
                     </wps:spPr>
@@ -6978,7 +7336,7 @@
                       <a:effectLst/>
                       <a:extLst>
                         <a:ext uri="{C572A759-6A51-4108-AA02-DFA0A04FC94B}">
-                          <ma14:wrappingTextBoxFlag xmlns="" xmlns:mo="http://schemas.microsoft.com/office/mac/office/2008/main" xmlns:mv="urn:schemas-microsoft-com:mac:vml" xmlns:o="urn:schemas-microsoft-com:office:office" xmlns:v="urn:schemas-microsoft-com:vml" xmlns:w10="urn:schemas-microsoft-com:office:word" xmlns:w="http://schemas.openxmlformats.org/wordprocessingml/2006/main" xmlns:ma14="http://schemas.microsoft.com/office/mac/drawingml/2011/main"/>
+                          <ma14:wrappingTextBoxFlag xmlns:ma14="http://schemas.microsoft.com/office/mac/drawingml/2011/main" xmlns:w="http://schemas.openxmlformats.org/wordprocessingml/2006/main" xmlns:w10="urn:schemas-microsoft-com:office:word" xmlns:v="urn:schemas-microsoft-com:vml" xmlns:o="urn:schemas-microsoft-com:office:office" xmlns:mv="urn:schemas-microsoft-com:mac:vml" xmlns:mo="http://schemas.microsoft.com/office/mac/office/2008/main" xmlns=""/>
                         </a:ext>
                       </a:extLst>
                     </wps:spPr>
@@ -7101,7 +7459,7 @@
                       <a:effectLst/>
                       <a:extLst>
                         <a:ext uri="{C572A759-6A51-4108-AA02-DFA0A04FC94B}">
-                          <ma14:wrappingTextBoxFlag xmlns="" xmlns:mo="http://schemas.microsoft.com/office/mac/office/2008/main" xmlns:mv="urn:schemas-microsoft-com:mac:vml" xmlns:o="urn:schemas-microsoft-com:office:office" xmlns:v="urn:schemas-microsoft-com:vml" xmlns:w10="urn:schemas-microsoft-com:office:word" xmlns:w="http://schemas.openxmlformats.org/wordprocessingml/2006/main" xmlns:ma14="http://schemas.microsoft.com/office/mac/drawingml/2011/main"/>
+                          <ma14:wrappingTextBoxFlag xmlns:ma14="http://schemas.microsoft.com/office/mac/drawingml/2011/main" xmlns:w="http://schemas.openxmlformats.org/wordprocessingml/2006/main" xmlns:w10="urn:schemas-microsoft-com:office:word" xmlns:v="urn:schemas-microsoft-com:vml" xmlns:o="urn:schemas-microsoft-com:office:office" xmlns:mv="urn:schemas-microsoft-com:mac:vml" xmlns:mo="http://schemas.microsoft.com/office/mac/office/2008/main" xmlns=""/>
                         </a:ext>
                       </a:extLst>
                     </wps:spPr>
@@ -7227,7 +7585,7 @@
                       <a:effectLst/>
                       <a:extLst>
                         <a:ext uri="{C572A759-6A51-4108-AA02-DFA0A04FC94B}">
-                          <ma14:wrappingTextBoxFlag xmlns="" xmlns:mo="http://schemas.microsoft.com/office/mac/office/2008/main" xmlns:mv="urn:schemas-microsoft-com:mac:vml" xmlns:o="urn:schemas-microsoft-com:office:office" xmlns:v="urn:schemas-microsoft-com:vml" xmlns:w10="urn:schemas-microsoft-com:office:word" xmlns:w="http://schemas.openxmlformats.org/wordprocessingml/2006/main" xmlns:ma14="http://schemas.microsoft.com/office/mac/drawingml/2011/main"/>
+                          <ma14:wrappingTextBoxFlag xmlns:ma14="http://schemas.microsoft.com/office/mac/drawingml/2011/main" xmlns:w="http://schemas.openxmlformats.org/wordprocessingml/2006/main" xmlns:w10="urn:schemas-microsoft-com:office:word" xmlns:v="urn:schemas-microsoft-com:vml" xmlns:o="urn:schemas-microsoft-com:office:office" xmlns:mv="urn:schemas-microsoft-com:mac:vml" xmlns:mo="http://schemas.microsoft.com/office/mac/office/2008/main" xmlns=""/>
                         </a:ext>
                       </a:extLst>
                     </wps:spPr>
@@ -9003,6 +9361,7 @@
     <w:rsid w:val="00B047E3"/>
     <w:rsid w:val="00CA503F"/>
     <w:rsid w:val="00CF672C"/>
+    <w:rsid w:val="00DC0C84"/>
   </w:rsids>
   <m:mathPr>
     <m:mathFont m:val="Cambria Math"/>
@@ -9796,7 +10155,7 @@
 </file>
 
 <file path=customXml/itemProps1.xml><?xml version="1.0" encoding="utf-8"?>
-<ds:datastoreItem xmlns:ds="http://schemas.openxmlformats.org/officeDocument/2006/customXml" ds:itemID="{36B85F91-C6C6-407E-AD6F-D9A610DA2B3B}">
+<ds:datastoreItem xmlns:ds="http://schemas.openxmlformats.org/officeDocument/2006/customXml" ds:itemID="{6B1F8CC5-053A-4FB5-9205-C5354FD457B2}">
   <ds:schemaRefs>
     <ds:schemaRef ds:uri="http://schemas.openxmlformats.org/officeDocument/2006/bibliography"/>
   </ds:schemaRefs>

</xml_diff>

<commit_message>
Battle system has been patched together
</commit_message>
<xml_diff>
--- a/Documents/Game Design Document.docx
+++ b/Documents/Game Design Document.docx
@@ -42,7 +42,7 @@
                         <a:effectLst/>
                         <a:extLst>
                           <a:ext uri="{C572A759-6A51-4108-AA02-DFA0A04FC94B}">
-                            <ma14:wrappingTextBoxFlag xmlns="" xmlns:mo="http://schemas.microsoft.com/office/mac/office/2008/main" xmlns:mv="urn:schemas-microsoft-com:mac:vml" xmlns:o="urn:schemas-microsoft-com:office:office" xmlns:v="urn:schemas-microsoft-com:vml" xmlns:w10="urn:schemas-microsoft-com:office:word" xmlns:w="http://schemas.openxmlformats.org/wordprocessingml/2006/main" xmlns:ma14="http://schemas.microsoft.com/office/mac/drawingml/2011/main"/>
+                            <ma14:wrappingTextBoxFlag xmlns:ma14="http://schemas.microsoft.com/office/mac/drawingml/2011/main" xmlns:w="http://schemas.openxmlformats.org/wordprocessingml/2006/main" xmlns:w10="urn:schemas-microsoft-com:office:word" xmlns:v="urn:schemas-microsoft-com:vml" xmlns:o="urn:schemas-microsoft-com:office:office" xmlns:mv="urn:schemas-microsoft-com:mac:vml" xmlns:mo="http://schemas.microsoft.com/office/mac/office/2008/main" xmlns=""/>
                           </a:ext>
                         </a:extLst>
                       </wps:spPr>
@@ -178,7 +178,7 @@
                         <a:effectLst/>
                         <a:extLst>
                           <a:ext uri="{C572A759-6A51-4108-AA02-DFA0A04FC94B}">
-                            <ma14:wrappingTextBoxFlag xmlns="" xmlns:mo="http://schemas.microsoft.com/office/mac/office/2008/main" xmlns:mv="urn:schemas-microsoft-com:mac:vml" xmlns:o="urn:schemas-microsoft-com:office:office" xmlns:v="urn:schemas-microsoft-com:vml" xmlns:w10="urn:schemas-microsoft-com:office:word" xmlns:w="http://schemas.openxmlformats.org/wordprocessingml/2006/main" xmlns:ma14="http://schemas.microsoft.com/office/mac/drawingml/2011/main"/>
+                            <ma14:wrappingTextBoxFlag xmlns:ma14="http://schemas.microsoft.com/office/mac/drawingml/2011/main" xmlns:w="http://schemas.openxmlformats.org/wordprocessingml/2006/main" xmlns:w10="urn:schemas-microsoft-com:office:word" xmlns:v="urn:schemas-microsoft-com:vml" xmlns:o="urn:schemas-microsoft-com:office:office" xmlns:mv="urn:schemas-microsoft-com:mac:vml" xmlns:mo="http://schemas.microsoft.com/office/mac/office/2008/main" xmlns=""/>
                           </a:ext>
                         </a:extLst>
                       </wps:spPr>
@@ -398,7 +398,7 @@
                         <a:effectLst/>
                         <a:extLst>
                           <a:ext uri="{C572A759-6A51-4108-AA02-DFA0A04FC94B}">
-                            <ma14:wrappingTextBoxFlag xmlns="" xmlns:mo="http://schemas.microsoft.com/office/mac/office/2008/main" xmlns:mv="urn:schemas-microsoft-com:mac:vml" xmlns:o="urn:schemas-microsoft-com:office:office" xmlns:v="urn:schemas-microsoft-com:vml" xmlns:w10="urn:schemas-microsoft-com:office:word" xmlns:w="http://schemas.openxmlformats.org/wordprocessingml/2006/main" xmlns:ma14="http://schemas.microsoft.com/office/mac/drawingml/2011/main"/>
+                            <ma14:wrappingTextBoxFlag xmlns:ma14="http://schemas.microsoft.com/office/mac/drawingml/2011/main" xmlns:w="http://schemas.openxmlformats.org/wordprocessingml/2006/main" xmlns:w10="urn:schemas-microsoft-com:office:word" xmlns:v="urn:schemas-microsoft-com:vml" xmlns:o="urn:schemas-microsoft-com:office:office" xmlns:mv="urn:schemas-microsoft-com:mac:vml" xmlns:mo="http://schemas.microsoft.com/office/mac/office/2008/main" xmlns=""/>
                           </a:ext>
                         </a:extLst>
                       </wps:spPr>
@@ -563,7 +563,7 @@
                         <a:effectLst/>
                         <a:extLst>
                           <a:ext uri="{C572A759-6A51-4108-AA02-DFA0A04FC94B}">
-                            <ma14:wrappingTextBoxFlag xmlns="" xmlns:mo="http://schemas.microsoft.com/office/mac/office/2008/main" xmlns:mv="urn:schemas-microsoft-com:mac:vml" xmlns:o="urn:schemas-microsoft-com:office:office" xmlns:v="urn:schemas-microsoft-com:vml" xmlns:w10="urn:schemas-microsoft-com:office:word" xmlns:w="http://schemas.openxmlformats.org/wordprocessingml/2006/main" xmlns:ma14="http://schemas.microsoft.com/office/mac/drawingml/2011/main"/>
+                            <ma14:wrappingTextBoxFlag xmlns:ma14="http://schemas.microsoft.com/office/mac/drawingml/2011/main" xmlns:w="http://schemas.openxmlformats.org/wordprocessingml/2006/main" xmlns:w10="urn:schemas-microsoft-com:office:word" xmlns:v="urn:schemas-microsoft-com:vml" xmlns:o="urn:schemas-microsoft-com:office:office" xmlns:mv="urn:schemas-microsoft-com:mac:vml" xmlns:mo="http://schemas.microsoft.com/office/mac/office/2008/main" xmlns=""/>
                           </a:ext>
                         </a:extLst>
                       </wps:spPr>
@@ -658,7 +658,7 @@
                         <a:effectLst/>
                         <a:extLst>
                           <a:ext uri="{C572A759-6A51-4108-AA02-DFA0A04FC94B}">
-                            <ma14:wrappingTextBoxFlag xmlns="" xmlns:mo="http://schemas.microsoft.com/office/mac/office/2008/main" xmlns:mv="urn:schemas-microsoft-com:mac:vml" xmlns:o="urn:schemas-microsoft-com:office:office" xmlns:v="urn:schemas-microsoft-com:vml" xmlns:w10="urn:schemas-microsoft-com:office:word" xmlns:w="http://schemas.openxmlformats.org/wordprocessingml/2006/main" xmlns:ma14="http://schemas.microsoft.com/office/mac/drawingml/2011/main"/>
+                            <ma14:wrappingTextBoxFlag xmlns:ma14="http://schemas.microsoft.com/office/mac/drawingml/2011/main" xmlns:w="http://schemas.openxmlformats.org/wordprocessingml/2006/main" xmlns:w10="urn:schemas-microsoft-com:office:word" xmlns:v="urn:schemas-microsoft-com:vml" xmlns:o="urn:schemas-microsoft-com:office:office" xmlns:mv="urn:schemas-microsoft-com:mac:vml" xmlns:mo="http://schemas.microsoft.com/office/mac/office/2008/main" xmlns=""/>
                           </a:ext>
                         </a:extLst>
                       </wps:spPr>
@@ -847,7 +847,7 @@
                         <a:effectLst/>
                         <a:extLst>
                           <a:ext uri="{C572A759-6A51-4108-AA02-DFA0A04FC94B}">
-                            <ma14:wrappingTextBoxFlag xmlns="" xmlns:mo="http://schemas.microsoft.com/office/mac/office/2008/main" xmlns:mv="urn:schemas-microsoft-com:mac:vml" xmlns:o="urn:schemas-microsoft-com:office:office" xmlns:v="urn:schemas-microsoft-com:vml" xmlns:w10="urn:schemas-microsoft-com:office:word" xmlns:w="http://schemas.openxmlformats.org/wordprocessingml/2006/main" xmlns:ma14="http://schemas.microsoft.com/office/mac/drawingml/2011/main"/>
+                            <ma14:wrappingTextBoxFlag xmlns:ma14="http://schemas.microsoft.com/office/mac/drawingml/2011/main" xmlns:w="http://schemas.openxmlformats.org/wordprocessingml/2006/main" xmlns:w10="urn:schemas-microsoft-com:office:word" xmlns:v="urn:schemas-microsoft-com:vml" xmlns:o="urn:schemas-microsoft-com:office:office" xmlns:mv="urn:schemas-microsoft-com:mac:vml" xmlns:mo="http://schemas.microsoft.com/office/mac/office/2008/main" xmlns=""/>
                           </a:ext>
                         </a:extLst>
                       </wps:spPr>
@@ -896,43 +896,7 @@
                                 <w:sz w:val="22"/>
                                 <w:szCs w:val="22"/>
                               </w:rPr>
-                              <w:t>Jeff ‘</w:t>
-                            </w:r>
-                            <w:proofErr w:type="spellStart"/>
-                            <w:r>
-                              <w:rPr>
-                                <w:rFonts w:asciiTheme="majorHAnsi" w:hAnsiTheme="majorHAnsi"/>
-                                <w:sz w:val="22"/>
-                                <w:szCs w:val="22"/>
-                              </w:rPr>
-                              <w:t>Asix</w:t>
-                            </w:r>
-                            <w:proofErr w:type="spellEnd"/>
-                            <w:r>
-                              <w:rPr>
-                                <w:rFonts w:asciiTheme="majorHAnsi" w:hAnsiTheme="majorHAnsi"/>
-                                <w:sz w:val="22"/>
-                                <w:szCs w:val="22"/>
-                              </w:rPr>
-                              <w:t xml:space="preserve"> </w:t>
-                            </w:r>
-                            <w:proofErr w:type="spellStart"/>
-                            <w:r>
-                              <w:rPr>
-                                <w:rFonts w:asciiTheme="majorHAnsi" w:hAnsiTheme="majorHAnsi"/>
-                                <w:sz w:val="22"/>
-                                <w:szCs w:val="22"/>
-                              </w:rPr>
-                              <w:t>Jin</w:t>
-                            </w:r>
-                            <w:proofErr w:type="spellEnd"/>
-                            <w:r>
-                              <w:rPr>
-                                <w:rFonts w:asciiTheme="majorHAnsi" w:hAnsiTheme="majorHAnsi"/>
-                                <w:sz w:val="22"/>
-                                <w:szCs w:val="22"/>
-                              </w:rPr>
-                              <w:t>’ Willis</w:t>
+                              <w:t>Jeff ‘Asix Jin’ Willis</w:t>
                             </w:r>
                           </w:p>
                         </w:txbxContent>
@@ -983,43 +947,7 @@
                           <w:sz w:val="22"/>
                           <w:szCs w:val="22"/>
                         </w:rPr>
-                        <w:t>Jeff ‘</w:t>
-                      </w:r>
-                      <w:proofErr w:type="spellStart"/>
-                      <w:r>
-                        <w:rPr>
-                          <w:rFonts w:asciiTheme="majorHAnsi" w:hAnsiTheme="majorHAnsi"/>
-                          <w:sz w:val="22"/>
-                          <w:szCs w:val="22"/>
-                        </w:rPr>
-                        <w:t>Asix</w:t>
-                      </w:r>
-                      <w:proofErr w:type="spellEnd"/>
-                      <w:r>
-                        <w:rPr>
-                          <w:rFonts w:asciiTheme="majorHAnsi" w:hAnsiTheme="majorHAnsi"/>
-                          <w:sz w:val="22"/>
-                          <w:szCs w:val="22"/>
-                        </w:rPr>
-                        <w:t xml:space="preserve"> </w:t>
-                      </w:r>
-                      <w:proofErr w:type="spellStart"/>
-                      <w:r>
-                        <w:rPr>
-                          <w:rFonts w:asciiTheme="majorHAnsi" w:hAnsiTheme="majorHAnsi"/>
-                          <w:sz w:val="22"/>
-                          <w:szCs w:val="22"/>
-                        </w:rPr>
-                        <w:t>Jin</w:t>
-                      </w:r>
-                      <w:proofErr w:type="spellEnd"/>
-                      <w:r>
-                        <w:rPr>
-                          <w:rFonts w:asciiTheme="majorHAnsi" w:hAnsiTheme="majorHAnsi"/>
-                          <w:sz w:val="22"/>
-                          <w:szCs w:val="22"/>
-                        </w:rPr>
-                        <w:t>’ Willis</w:t>
+                        <w:t>Jeff ‘Asix Jin’ Willis</w:t>
                       </w:r>
                     </w:p>
                   </w:txbxContent>
@@ -1074,7 +1002,7 @@
                         <a:effectLst/>
                         <a:extLst>
                           <a:ext uri="{C572A759-6A51-4108-AA02-DFA0A04FC94B}">
-                            <ma14:wrappingTextBoxFlag xmlns="" xmlns:mo="http://schemas.microsoft.com/office/mac/office/2008/main" xmlns:mv="urn:schemas-microsoft-com:mac:vml" xmlns:o="urn:schemas-microsoft-com:office:office" xmlns:v="urn:schemas-microsoft-com:vml" xmlns:w10="urn:schemas-microsoft-com:office:word" xmlns:w="http://schemas.openxmlformats.org/wordprocessingml/2006/main" xmlns:ma14="http://schemas.microsoft.com/office/mac/drawingml/2011/main"/>
+                            <ma14:wrappingTextBoxFlag xmlns:ma14="http://schemas.microsoft.com/office/mac/drawingml/2011/main" xmlns:w="http://schemas.openxmlformats.org/wordprocessingml/2006/main" xmlns:w10="urn:schemas-microsoft-com:office:word" xmlns:v="urn:schemas-microsoft-com:vml" xmlns:o="urn:schemas-microsoft-com:office:office" xmlns:mv="urn:schemas-microsoft-com:mac:vml" xmlns:mo="http://schemas.microsoft.com/office/mac/office/2008/main" xmlns=""/>
                           </a:ext>
                         </a:extLst>
                       </wps:spPr>
@@ -2265,12 +2193,7 @@
         <w:t xml:space="preserve">Tiny Mystic </w:t>
       </w:r>
       <w:r>
-        <w:t>is an adventure role playing game that tells the story of an individual who has been abruptly stranded on this mysterious land they know nothing about. The game ultimately will serve as a prototype to Mystic G in play style and setting, but will tell a more light-</w:t>
-      </w:r>
-      <w:bookmarkStart w:id="3" w:name="_GoBack"/>
-      <w:bookmarkEnd w:id="3"/>
-      <w:r>
-        <w:t>hearted and unique story.</w:t>
+        <w:t>is an adventure role playing game that tells the story of an individual who has been abruptly stranded on this mysterious land they know nothing about. The game ultimately will serve as a prototype to Mystic G in play style and setting, but will tell a more light-hearted and unique story.</w:t>
       </w:r>
     </w:p>
     <w:p>
@@ -2282,15 +2205,15 @@
       <w:pPr>
         <w:pStyle w:val="Heading1"/>
       </w:pPr>
-      <w:bookmarkStart w:id="4" w:name="_Toc297393429"/>
-      <w:bookmarkStart w:id="5" w:name="_Toc297479378"/>
-      <w:commentRangeStart w:id="6"/>
+      <w:bookmarkStart w:id="3" w:name="_Toc297393429"/>
+      <w:bookmarkStart w:id="4" w:name="_Toc297479378"/>
+      <w:commentRangeStart w:id="5"/>
       <w:r>
         <w:t>Mission Statement</w:t>
       </w:r>
+      <w:bookmarkEnd w:id="3"/>
       <w:bookmarkEnd w:id="4"/>
-      <w:bookmarkEnd w:id="5"/>
-      <w:commentRangeEnd w:id="6"/>
+      <w:commentRangeEnd w:id="5"/>
       <w:r>
         <w:rPr>
           <w:rStyle w:val="CommentReference"/>
@@ -2298,7 +2221,7 @@
           <w:b w:val="0"/>
           <w:bCs w:val="0"/>
         </w:rPr>
-        <w:commentReference w:id="6"/>
+        <w:commentReference w:id="5"/>
       </w:r>
     </w:p>
     <w:p>
@@ -2311,9 +2234,34 @@
       <w:pPr>
         <w:pStyle w:val="Heading1"/>
       </w:pPr>
-      <w:bookmarkStart w:id="7" w:name="_Toc297479379"/>
+      <w:bookmarkStart w:id="6" w:name="_Toc297479379"/>
       <w:r>
         <w:t>Genre</w:t>
+      </w:r>
+      <w:bookmarkEnd w:id="6"/>
+    </w:p>
+    <w:p>
+      <w:pPr>
+        <w:pStyle w:val="Style1n"/>
+      </w:pPr>
+      <w:r>
+        <w:t>Role Playing</w:t>
+      </w:r>
+    </w:p>
+    <w:p>
+      <w:r>
+        <w:tab/>
+        <w:t>Adventure</w:t>
+      </w:r>
+    </w:p>
+    <w:p/>
+    <w:p>
+      <w:pPr>
+        <w:pStyle w:val="Heading1"/>
+      </w:pPr>
+      <w:bookmarkStart w:id="7" w:name="_Toc297479380"/>
+      <w:r>
+        <w:t>Platforms</w:t>
       </w:r>
       <w:bookmarkEnd w:id="7"/>
     </w:p>
@@ -2322,13 +2270,7 @@
         <w:pStyle w:val="Style1n"/>
       </w:pPr>
       <w:r>
-        <w:t>Role Playing</w:t>
-      </w:r>
-    </w:p>
-    <w:p>
-      <w:r>
-        <w:tab/>
-        <w:t>Adventure</w:t>
+        <w:t>Windows</w:t>
       </w:r>
     </w:p>
     <w:p/>
@@ -2336,32 +2278,13 @@
       <w:pPr>
         <w:pStyle w:val="Heading1"/>
       </w:pPr>
-      <w:bookmarkStart w:id="8" w:name="_Toc297479380"/>
-      <w:r>
-        <w:t>Platforms</w:t>
+      <w:bookmarkStart w:id="8" w:name="_Toc297479381"/>
+      <w:commentRangeStart w:id="9"/>
+      <w:r>
+        <w:t>Target Audience</w:t>
       </w:r>
       <w:bookmarkEnd w:id="8"/>
-    </w:p>
-    <w:p>
-      <w:pPr>
-        <w:pStyle w:val="Style1n"/>
-      </w:pPr>
-      <w:r>
-        <w:t>Windows</w:t>
-      </w:r>
-    </w:p>
-    <w:p/>
-    <w:p>
-      <w:pPr>
-        <w:pStyle w:val="Heading1"/>
-      </w:pPr>
-      <w:bookmarkStart w:id="9" w:name="_Toc297479381"/>
-      <w:commentRangeStart w:id="10"/>
-      <w:r>
-        <w:t>Target Audience</w:t>
-      </w:r>
-      <w:bookmarkEnd w:id="9"/>
-      <w:commentRangeEnd w:id="10"/>
+      <w:commentRangeEnd w:id="9"/>
       <w:r>
         <w:rPr>
           <w:rStyle w:val="CommentReference"/>
@@ -2369,7 +2292,7 @@
           <w:b w:val="0"/>
           <w:bCs w:val="0"/>
         </w:rPr>
-        <w:commentReference w:id="10"/>
+        <w:commentReference w:id="9"/>
       </w:r>
     </w:p>
     <w:p>
@@ -2391,13 +2314,13 @@
       <w:pPr>
         <w:pStyle w:val="Heading1"/>
       </w:pPr>
-      <w:bookmarkStart w:id="11" w:name="_Toc297479382"/>
-      <w:commentRangeStart w:id="12"/>
+      <w:bookmarkStart w:id="10" w:name="_Toc297479382"/>
+      <w:commentRangeStart w:id="11"/>
       <w:r>
         <w:t>Storyline &amp; Characters</w:t>
       </w:r>
-      <w:bookmarkEnd w:id="11"/>
-      <w:commentRangeEnd w:id="12"/>
+      <w:bookmarkEnd w:id="10"/>
+      <w:commentRangeEnd w:id="11"/>
       <w:r>
         <w:rPr>
           <w:rStyle w:val="CommentReference"/>
@@ -2405,7 +2328,7 @@
           <w:b w:val="0"/>
           <w:bCs w:val="0"/>
         </w:rPr>
-        <w:commentReference w:id="12"/>
+        <w:commentReference w:id="11"/>
       </w:r>
     </w:p>
     <w:p>
@@ -2754,6 +2677,149 @@
               <w:rPr>
                 <w:rFonts w:asciiTheme="majorHAnsi" w:hAnsiTheme="majorHAnsi"/>
               </w:rPr>
+              <w:t>The pe</w:t>
+            </w:r>
+            <w:r>
+              <w:rPr>
+                <w:rFonts w:asciiTheme="majorHAnsi" w:hAnsiTheme="majorHAnsi"/>
+              </w:rPr>
+              <w:t>0</w:t>
+            </w:r>
+            <w:r>
+              <w:rPr>
+                <w:rFonts w:asciiTheme="majorHAnsi" w:hAnsiTheme="majorHAnsi"/>
+              </w:rPr>
+              <w:t>rsonality of the PC is up to the imagination of the player.</w:t>
+            </w:r>
+          </w:p>
+        </w:tc>
+        <w:tc>
+          <w:tcPr>
+            <w:tcW w:w="2305" w:type="dxa"/>
+          </w:tcPr>
+          <w:p>
+            <w:pPr>
+              <w:rPr>
+                <w:rFonts w:asciiTheme="majorHAnsi" w:hAnsiTheme="majorHAnsi"/>
+              </w:rPr>
+            </w:pPr>
+            <w:r>
+              <w:rPr>
+                <w:rFonts w:asciiTheme="majorHAnsi" w:hAnsiTheme="majorHAnsi"/>
+              </w:rPr>
+              <w:t>Present any other notes about the character.</w:t>
+            </w:r>
+          </w:p>
+        </w:tc>
+      </w:tr>
+      <w:tr>
+        <w:trPr>
+          <w:trHeight w:val="2582"/>
+        </w:trPr>
+        <w:tc>
+          <w:tcPr>
+            <w:tcW w:w="2393" w:type="dxa"/>
+          </w:tcPr>
+          <w:p>
+            <w:pPr>
+              <w:rPr>
+                <w:rFonts w:asciiTheme="majorHAnsi" w:hAnsiTheme="majorHAnsi"/>
+              </w:rPr>
+            </w:pPr>
+            <w:r>
+              <w:rPr>
+                <w:rFonts w:asciiTheme="majorHAnsi" w:hAnsiTheme="majorHAnsi"/>
+              </w:rPr>
+              <w:t>Buster</w:t>
+            </w:r>
+          </w:p>
+          <w:p>
+            <w:pPr>
+              <w:rPr>
+                <w:rFonts w:asciiTheme="majorHAnsi" w:hAnsiTheme="majorHAnsi"/>
+              </w:rPr>
+            </w:pPr>
+            <w:r>
+              <w:rPr>
+                <w:rFonts w:asciiTheme="majorHAnsi" w:hAnsiTheme="majorHAnsi"/>
+                <w:noProof/>
+              </w:rPr>
+              <w:drawing>
+                <wp:inline distT="0" distB="0" distL="0" distR="0" wp14:anchorId="3DD1FA0A" wp14:editId="3B72361D">
+                  <wp:extent cx="1371600" cy="1068998"/>
+                  <wp:effectExtent l="0" t="0" r="0" b="0"/>
+                  <wp:docPr id="22" name="Picture 22"/>
+                  <wp:cNvGraphicFramePr>
+                    <a:graphicFrameLocks xmlns:a="http://schemas.openxmlformats.org/drawingml/2006/main" noChangeAspect="1"/>
+                  </wp:cNvGraphicFramePr>
+                  <a:graphic xmlns:a="http://schemas.openxmlformats.org/drawingml/2006/main">
+                    <a:graphicData uri="http://schemas.openxmlformats.org/drawingml/2006/picture">
+                      <pic:pic xmlns:pic="http://schemas.openxmlformats.org/drawingml/2006/picture">
+                        <pic:nvPicPr>
+                          <pic:cNvPr id="0" name="Untitled.png"/>
+                          <pic:cNvPicPr/>
+                        </pic:nvPicPr>
+                        <pic:blipFill>
+                          <a:blip r:embed="rId8">
+                            <a:extLst>
+                              <a:ext uri="{28A0092B-C50C-407E-A947-70E740481C1C}">
+                                <a14:useLocalDpi xmlns:a14="http://schemas.microsoft.com/office/drawing/2010/main" val="0"/>
+                              </a:ext>
+                            </a:extLst>
+                          </a:blip>
+                          <a:stretch>
+                            <a:fillRect/>
+                          </a:stretch>
+                        </pic:blipFill>
+                        <pic:spPr>
+                          <a:xfrm>
+                            <a:off x="0" y="0"/>
+                            <a:ext cx="1372241" cy="1069498"/>
+                          </a:xfrm>
+                          <a:prstGeom prst="rect">
+                            <a:avLst/>
+                          </a:prstGeom>
+                        </pic:spPr>
+                      </pic:pic>
+                    </a:graphicData>
+                  </a:graphic>
+                </wp:inline>
+              </w:drawing>
+            </w:r>
+          </w:p>
+        </w:tc>
+        <w:tc>
+          <w:tcPr>
+            <w:tcW w:w="2314" w:type="dxa"/>
+          </w:tcPr>
+          <w:p>
+            <w:pPr>
+              <w:rPr>
+                <w:rFonts w:asciiTheme="majorHAnsi" w:hAnsiTheme="majorHAnsi"/>
+              </w:rPr>
+            </w:pPr>
+            <w:r>
+              <w:rPr>
+                <w:rFonts w:asciiTheme="majorHAnsi" w:hAnsiTheme="majorHAnsi"/>
+              </w:rPr>
+              <w:t>Buster is a novice monster hunter for hire.</w:t>
+            </w:r>
+          </w:p>
+        </w:tc>
+        <w:tc>
+          <w:tcPr>
+            <w:tcW w:w="2338" w:type="dxa"/>
+          </w:tcPr>
+          <w:p>
+            <w:pPr>
+              <w:rPr>
+                <w:rFonts w:asciiTheme="majorHAnsi" w:hAnsiTheme="majorHAnsi"/>
+              </w:rPr>
+            </w:pPr>
+            <w:r>
+              <w:rPr>
+                <w:rFonts w:asciiTheme="majorHAnsi" w:hAnsiTheme="majorHAnsi"/>
+              </w:rPr>
               <w:t>The personality of the PC is up to the imagination of the player.</w:t>
             </w:r>
           </w:p>
@@ -2773,6 +2839,543 @@
                 <w:rFonts w:asciiTheme="majorHAnsi" w:hAnsiTheme="majorHAnsi"/>
               </w:rPr>
               <w:t>Present any other notes about the character.</w:t>
+            </w:r>
+          </w:p>
+        </w:tc>
+      </w:tr>
+      <w:tr>
+        <w:trPr>
+          <w:trHeight w:val="2582"/>
+        </w:trPr>
+        <w:tc>
+          <w:tcPr>
+            <w:tcW w:w="2393" w:type="dxa"/>
+          </w:tcPr>
+          <w:p>
+            <w:pPr>
+              <w:rPr>
+                <w:rFonts w:asciiTheme="majorHAnsi" w:hAnsiTheme="majorHAnsi"/>
+              </w:rPr>
+            </w:pPr>
+            <w:r>
+              <w:rPr>
+                <w:rFonts w:asciiTheme="majorHAnsi" w:hAnsiTheme="majorHAnsi"/>
+              </w:rPr>
+              <w:t>Master Jin</w:t>
+            </w:r>
+          </w:p>
+          <w:p>
+            <w:pPr>
+              <w:rPr>
+                <w:rFonts w:asciiTheme="majorHAnsi" w:hAnsiTheme="majorHAnsi"/>
+              </w:rPr>
+            </w:pPr>
+            <w:r>
+              <w:rPr>
+                <w:rFonts w:asciiTheme="majorHAnsi" w:hAnsiTheme="majorHAnsi"/>
+                <w:noProof/>
+              </w:rPr>
+              <w:drawing>
+                <wp:inline distT="0" distB="0" distL="0" distR="0" wp14:anchorId="144C4BDE" wp14:editId="4E073673">
+                  <wp:extent cx="1371600" cy="1068998"/>
+                  <wp:effectExtent l="0" t="0" r="0" b="0"/>
+                  <wp:docPr id="17" name="Picture 17"/>
+                  <wp:cNvGraphicFramePr>
+                    <a:graphicFrameLocks xmlns:a="http://schemas.openxmlformats.org/drawingml/2006/main" noChangeAspect="1"/>
+                  </wp:cNvGraphicFramePr>
+                  <a:graphic xmlns:a="http://schemas.openxmlformats.org/drawingml/2006/main">
+                    <a:graphicData uri="http://schemas.openxmlformats.org/drawingml/2006/picture">
+                      <pic:pic xmlns:pic="http://schemas.openxmlformats.org/drawingml/2006/picture">
+                        <pic:nvPicPr>
+                          <pic:cNvPr id="0" name="Untitled.png"/>
+                          <pic:cNvPicPr/>
+                        </pic:nvPicPr>
+                        <pic:blipFill>
+                          <a:blip r:embed="rId8">
+                            <a:extLst>
+                              <a:ext uri="{28A0092B-C50C-407E-A947-70E740481C1C}">
+                                <a14:useLocalDpi xmlns:a14="http://schemas.microsoft.com/office/drawing/2010/main" val="0"/>
+                              </a:ext>
+                            </a:extLst>
+                          </a:blip>
+                          <a:stretch>
+                            <a:fillRect/>
+                          </a:stretch>
+                        </pic:blipFill>
+                        <pic:spPr>
+                          <a:xfrm>
+                            <a:off x="0" y="0"/>
+                            <a:ext cx="1372241" cy="1069498"/>
+                          </a:xfrm>
+                          <a:prstGeom prst="rect">
+                            <a:avLst/>
+                          </a:prstGeom>
+                        </pic:spPr>
+                      </pic:pic>
+                    </a:graphicData>
+                  </a:graphic>
+                </wp:inline>
+              </w:drawing>
+            </w:r>
+          </w:p>
+        </w:tc>
+        <w:tc>
+          <w:tcPr>
+            <w:tcW w:w="2314" w:type="dxa"/>
+          </w:tcPr>
+          <w:p>
+            <w:pPr>
+              <w:rPr>
+                <w:rFonts w:asciiTheme="majorHAnsi" w:hAnsiTheme="majorHAnsi"/>
+              </w:rPr>
+            </w:pPr>
+            <w:r>
+              <w:rPr>
+                <w:rFonts w:asciiTheme="majorHAnsi" w:hAnsiTheme="majorHAnsi"/>
+              </w:rPr>
+              <w:t xml:space="preserve">Master Jin is the leader of the Lunas Warriors. </w:t>
+            </w:r>
+          </w:p>
+        </w:tc>
+        <w:tc>
+          <w:tcPr>
+            <w:tcW w:w="2338" w:type="dxa"/>
+          </w:tcPr>
+          <w:p>
+            <w:pPr>
+              <w:rPr>
+                <w:rFonts w:asciiTheme="majorHAnsi" w:hAnsiTheme="majorHAnsi"/>
+              </w:rPr>
+            </w:pPr>
+            <w:r>
+              <w:rPr>
+                <w:rFonts w:asciiTheme="majorHAnsi" w:hAnsiTheme="majorHAnsi"/>
+              </w:rPr>
+              <w:t>Jin is a fearless and respected leader. While he is known to be tough, he is compassionate about the wellbeing of his people.</w:t>
+            </w:r>
+          </w:p>
+        </w:tc>
+        <w:tc>
+          <w:tcPr>
+            <w:tcW w:w="2305" w:type="dxa"/>
+          </w:tcPr>
+          <w:p>
+            <w:pPr>
+              <w:rPr>
+                <w:rFonts w:asciiTheme="majorHAnsi" w:hAnsiTheme="majorHAnsi"/>
+              </w:rPr>
+            </w:pPr>
+            <w:r>
+              <w:rPr>
+                <w:rFonts w:asciiTheme="majorHAnsi" w:hAnsiTheme="majorHAnsi"/>
+              </w:rPr>
+              <w:t>Jin is a character from a scrapped project called MiR</w:t>
+            </w:r>
+          </w:p>
+        </w:tc>
+      </w:tr>
+      <w:tr>
+        <w:trPr>
+          <w:trHeight w:val="2582"/>
+        </w:trPr>
+        <w:tc>
+          <w:tcPr>
+            <w:tcW w:w="2393" w:type="dxa"/>
+          </w:tcPr>
+          <w:p>
+            <w:pPr>
+              <w:rPr>
+                <w:rFonts w:asciiTheme="majorHAnsi" w:hAnsiTheme="majorHAnsi"/>
+              </w:rPr>
+            </w:pPr>
+            <w:r>
+              <w:rPr>
+                <w:rFonts w:asciiTheme="majorHAnsi" w:hAnsiTheme="majorHAnsi"/>
+              </w:rPr>
+              <w:lastRenderedPageBreak/>
+              <w:t>King Kaizo</w:t>
+            </w:r>
+          </w:p>
+          <w:p>
+            <w:pPr>
+              <w:rPr>
+                <w:rFonts w:asciiTheme="majorHAnsi" w:hAnsiTheme="majorHAnsi"/>
+              </w:rPr>
+            </w:pPr>
+            <w:r>
+              <w:rPr>
+                <w:rFonts w:asciiTheme="majorHAnsi" w:hAnsiTheme="majorHAnsi"/>
+                <w:noProof/>
+              </w:rPr>
+              <w:drawing>
+                <wp:inline distT="0" distB="0" distL="0" distR="0" wp14:anchorId="50C466B7" wp14:editId="19A55B4A">
+                  <wp:extent cx="1371600" cy="1068998"/>
+                  <wp:effectExtent l="0" t="0" r="0" b="0"/>
+                  <wp:docPr id="21" name="Picture 21"/>
+                  <wp:cNvGraphicFramePr>
+                    <a:graphicFrameLocks xmlns:a="http://schemas.openxmlformats.org/drawingml/2006/main" noChangeAspect="1"/>
+                  </wp:cNvGraphicFramePr>
+                  <a:graphic xmlns:a="http://schemas.openxmlformats.org/drawingml/2006/main">
+                    <a:graphicData uri="http://schemas.openxmlformats.org/drawingml/2006/picture">
+                      <pic:pic xmlns:pic="http://schemas.openxmlformats.org/drawingml/2006/picture">
+                        <pic:nvPicPr>
+                          <pic:cNvPr id="0" name="Untitled.png"/>
+                          <pic:cNvPicPr/>
+                        </pic:nvPicPr>
+                        <pic:blipFill>
+                          <a:blip r:embed="rId8">
+                            <a:extLst>
+                              <a:ext uri="{28A0092B-C50C-407E-A947-70E740481C1C}">
+                                <a14:useLocalDpi xmlns:a14="http://schemas.microsoft.com/office/drawing/2010/main" val="0"/>
+                              </a:ext>
+                            </a:extLst>
+                          </a:blip>
+                          <a:stretch>
+                            <a:fillRect/>
+                          </a:stretch>
+                        </pic:blipFill>
+                        <pic:spPr>
+                          <a:xfrm>
+                            <a:off x="0" y="0"/>
+                            <a:ext cx="1372241" cy="1069498"/>
+                          </a:xfrm>
+                          <a:prstGeom prst="rect">
+                            <a:avLst/>
+                          </a:prstGeom>
+                        </pic:spPr>
+                      </pic:pic>
+                    </a:graphicData>
+                  </a:graphic>
+                </wp:inline>
+              </w:drawing>
+            </w:r>
+          </w:p>
+        </w:tc>
+        <w:tc>
+          <w:tcPr>
+            <w:tcW w:w="2314" w:type="dxa"/>
+          </w:tcPr>
+          <w:p>
+            <w:pPr>
+              <w:rPr>
+                <w:rFonts w:asciiTheme="majorHAnsi" w:hAnsiTheme="majorHAnsi"/>
+              </w:rPr>
+            </w:pPr>
+            <w:r>
+              <w:rPr>
+                <w:rFonts w:asciiTheme="majorHAnsi" w:hAnsiTheme="majorHAnsi"/>
+              </w:rPr>
+              <w:t>King Kaizo is the leader of the Solace Knights.</w:t>
+            </w:r>
+            <w:r>
+              <w:rPr>
+                <w:rFonts w:asciiTheme="majorHAnsi" w:hAnsiTheme="majorHAnsi"/>
+              </w:rPr>
+              <w:t xml:space="preserve"> </w:t>
+            </w:r>
+          </w:p>
+        </w:tc>
+        <w:tc>
+          <w:tcPr>
+            <w:tcW w:w="2338" w:type="dxa"/>
+          </w:tcPr>
+          <w:p>
+            <w:pPr>
+              <w:rPr>
+                <w:rFonts w:asciiTheme="majorHAnsi" w:hAnsiTheme="majorHAnsi"/>
+              </w:rPr>
+            </w:pPr>
+            <w:r>
+              <w:rPr>
+                <w:rFonts w:asciiTheme="majorHAnsi" w:hAnsiTheme="majorHAnsi"/>
+              </w:rPr>
+              <w:t>Kaizo is known to be a light hearted and kind leader. While he can be a bit aloof at times, Kaizo is extremely reliable.</w:t>
+            </w:r>
+          </w:p>
+        </w:tc>
+        <w:tc>
+          <w:tcPr>
+            <w:tcW w:w="2305" w:type="dxa"/>
+          </w:tcPr>
+          <w:p>
+            <w:pPr>
+              <w:rPr>
+                <w:rFonts w:asciiTheme="majorHAnsi" w:hAnsiTheme="majorHAnsi"/>
+              </w:rPr>
+            </w:pPr>
+            <w:r>
+              <w:rPr>
+                <w:rFonts w:asciiTheme="majorHAnsi" w:hAnsiTheme="majorHAnsi"/>
+              </w:rPr>
+              <w:t>Kaizo is a character from a scrapped project called MiR</w:t>
+            </w:r>
+          </w:p>
+        </w:tc>
+      </w:tr>
+      <w:tr>
+        <w:trPr>
+          <w:trHeight w:val="2582"/>
+        </w:trPr>
+        <w:tc>
+          <w:tcPr>
+            <w:tcW w:w="2393" w:type="dxa"/>
+          </w:tcPr>
+          <w:p>
+            <w:pPr>
+              <w:rPr>
+                <w:rFonts w:asciiTheme="majorHAnsi" w:hAnsiTheme="majorHAnsi"/>
+              </w:rPr>
+            </w:pPr>
+            <w:r>
+              <w:rPr>
+                <w:rFonts w:asciiTheme="majorHAnsi" w:hAnsiTheme="majorHAnsi"/>
+              </w:rPr>
+              <w:t>Magi Joe</w:t>
+            </w:r>
+          </w:p>
+          <w:p>
+            <w:pPr>
+              <w:rPr>
+                <w:rFonts w:asciiTheme="majorHAnsi" w:hAnsiTheme="majorHAnsi"/>
+              </w:rPr>
+            </w:pPr>
+            <w:r>
+              <w:rPr>
+                <w:rFonts w:asciiTheme="majorHAnsi" w:hAnsiTheme="majorHAnsi"/>
+                <w:noProof/>
+              </w:rPr>
+              <w:drawing>
+                <wp:inline distT="0" distB="0" distL="0" distR="0" wp14:anchorId="2B9DCDBD" wp14:editId="5FEA99BC">
+                  <wp:extent cx="1371600" cy="1068998"/>
+                  <wp:effectExtent l="0" t="0" r="0" b="0"/>
+                  <wp:docPr id="14" name="Picture 14"/>
+                  <wp:cNvGraphicFramePr>
+                    <a:graphicFrameLocks xmlns:a="http://schemas.openxmlformats.org/drawingml/2006/main" noChangeAspect="1"/>
+                  </wp:cNvGraphicFramePr>
+                  <a:graphic xmlns:a="http://schemas.openxmlformats.org/drawingml/2006/main">
+                    <a:graphicData uri="http://schemas.openxmlformats.org/drawingml/2006/picture">
+                      <pic:pic xmlns:pic="http://schemas.openxmlformats.org/drawingml/2006/picture">
+                        <pic:nvPicPr>
+                          <pic:cNvPr id="0" name="Untitled.png"/>
+                          <pic:cNvPicPr/>
+                        </pic:nvPicPr>
+                        <pic:blipFill>
+                          <a:blip r:embed="rId8">
+                            <a:extLst>
+                              <a:ext uri="{28A0092B-C50C-407E-A947-70E740481C1C}">
+                                <a14:useLocalDpi xmlns:a14="http://schemas.microsoft.com/office/drawing/2010/main" val="0"/>
+                              </a:ext>
+                            </a:extLst>
+                          </a:blip>
+                          <a:stretch>
+                            <a:fillRect/>
+                          </a:stretch>
+                        </pic:blipFill>
+                        <pic:spPr>
+                          <a:xfrm>
+                            <a:off x="0" y="0"/>
+                            <a:ext cx="1372241" cy="1069498"/>
+                          </a:xfrm>
+                          <a:prstGeom prst="rect">
+                            <a:avLst/>
+                          </a:prstGeom>
+                        </pic:spPr>
+                      </pic:pic>
+                    </a:graphicData>
+                  </a:graphic>
+                </wp:inline>
+              </w:drawing>
+            </w:r>
+          </w:p>
+        </w:tc>
+        <w:tc>
+          <w:tcPr>
+            <w:tcW w:w="2314" w:type="dxa"/>
+          </w:tcPr>
+          <w:p>
+            <w:pPr>
+              <w:rPr>
+                <w:rFonts w:asciiTheme="majorHAnsi" w:hAnsiTheme="majorHAnsi"/>
+              </w:rPr>
+            </w:pPr>
+            <w:r>
+              <w:rPr>
+                <w:rFonts w:asciiTheme="majorHAnsi" w:hAnsiTheme="majorHAnsi"/>
+              </w:rPr>
+              <w:t xml:space="preserve">This person is an enigma </w:t>
+            </w:r>
+          </w:p>
+        </w:tc>
+        <w:tc>
+          <w:tcPr>
+            <w:tcW w:w="2338" w:type="dxa"/>
+          </w:tcPr>
+          <w:p>
+            <w:pPr>
+              <w:rPr>
+                <w:rFonts w:asciiTheme="majorHAnsi" w:hAnsiTheme="majorHAnsi"/>
+              </w:rPr>
+            </w:pPr>
+            <w:r>
+              <w:rPr>
+                <w:rFonts w:asciiTheme="majorHAnsi" w:hAnsiTheme="majorHAnsi"/>
+              </w:rPr>
+              <w:t>Joe is, at his core, a wildcard. He doesn’t take much seriously, but his dramatics can be problematic. Joe is also known to be extremely dangerous when angered.</w:t>
+            </w:r>
+          </w:p>
+        </w:tc>
+        <w:tc>
+          <w:tcPr>
+            <w:tcW w:w="2305" w:type="dxa"/>
+          </w:tcPr>
+          <w:p>
+            <w:pPr>
+              <w:rPr>
+                <w:rFonts w:asciiTheme="majorHAnsi" w:hAnsiTheme="majorHAnsi"/>
+              </w:rPr>
+            </w:pPr>
+            <w:r>
+              <w:rPr>
+                <w:rFonts w:asciiTheme="majorHAnsi" w:hAnsiTheme="majorHAnsi"/>
+              </w:rPr>
+              <w:t>Magi Joe is Stick Joe from a line of comics Asix Jin (Me) use to write in high school.</w:t>
+            </w:r>
+          </w:p>
+        </w:tc>
+      </w:tr>
+      <w:tr>
+        <w:trPr>
+          <w:trHeight w:val="2879"/>
+        </w:trPr>
+        <w:tc>
+          <w:tcPr>
+            <w:tcW w:w="2393" w:type="dxa"/>
+          </w:tcPr>
+          <w:p>
+            <w:pPr>
+              <w:rPr>
+                <w:rFonts w:asciiTheme="majorHAnsi" w:hAnsiTheme="majorHAnsi"/>
+              </w:rPr>
+            </w:pPr>
+            <w:r>
+              <w:rPr>
+                <w:rFonts w:asciiTheme="majorHAnsi" w:hAnsiTheme="majorHAnsi"/>
+              </w:rPr>
+              <w:t>Magi Bob</w:t>
+            </w:r>
+          </w:p>
+          <w:p>
+            <w:pPr>
+              <w:rPr>
+                <w:rFonts w:asciiTheme="majorHAnsi" w:hAnsiTheme="majorHAnsi"/>
+              </w:rPr>
+            </w:pPr>
+            <w:r>
+              <w:rPr>
+                <w:rFonts w:asciiTheme="majorHAnsi" w:hAnsiTheme="majorHAnsi"/>
+                <w:noProof/>
+              </w:rPr>
+              <w:drawing>
+                <wp:inline distT="0" distB="0" distL="0" distR="0" wp14:anchorId="0D84CB8D" wp14:editId="3A81A3BC">
+                  <wp:extent cx="1371600" cy="1068998"/>
+                  <wp:effectExtent l="0" t="0" r="0" b="0"/>
+                  <wp:docPr id="15" name="Picture 15"/>
+                  <wp:cNvGraphicFramePr>
+                    <a:graphicFrameLocks xmlns:a="http://schemas.openxmlformats.org/drawingml/2006/main" noChangeAspect="1"/>
+                  </wp:cNvGraphicFramePr>
+                  <a:graphic xmlns:a="http://schemas.openxmlformats.org/drawingml/2006/main">
+                    <a:graphicData uri="http://schemas.openxmlformats.org/drawingml/2006/picture">
+                      <pic:pic xmlns:pic="http://schemas.openxmlformats.org/drawingml/2006/picture">
+                        <pic:nvPicPr>
+                          <pic:cNvPr id="0" name="Untitled.png"/>
+                          <pic:cNvPicPr/>
+                        </pic:nvPicPr>
+                        <pic:blipFill>
+                          <a:blip r:embed="rId8">
+                            <a:extLst>
+                              <a:ext uri="{28A0092B-C50C-407E-A947-70E740481C1C}">
+                                <a14:useLocalDpi xmlns:a14="http://schemas.microsoft.com/office/drawing/2010/main" val="0"/>
+                              </a:ext>
+                            </a:extLst>
+                          </a:blip>
+                          <a:stretch>
+                            <a:fillRect/>
+                          </a:stretch>
+                        </pic:blipFill>
+                        <pic:spPr>
+                          <a:xfrm>
+                            <a:off x="0" y="0"/>
+                            <a:ext cx="1372241" cy="1069498"/>
+                          </a:xfrm>
+                          <a:prstGeom prst="rect">
+                            <a:avLst/>
+                          </a:prstGeom>
+                        </pic:spPr>
+                      </pic:pic>
+                    </a:graphicData>
+                  </a:graphic>
+                </wp:inline>
+              </w:drawing>
+            </w:r>
+          </w:p>
+        </w:tc>
+        <w:tc>
+          <w:tcPr>
+            <w:tcW w:w="2314" w:type="dxa"/>
+          </w:tcPr>
+          <w:p>
+            <w:pPr>
+              <w:rPr>
+                <w:rFonts w:asciiTheme="majorHAnsi" w:hAnsiTheme="majorHAnsi"/>
+              </w:rPr>
+            </w:pPr>
+            <w:r>
+              <w:rPr>
+                <w:rFonts w:asciiTheme="majorHAnsi" w:hAnsiTheme="majorHAnsi"/>
+              </w:rPr>
+              <w:t xml:space="preserve">This person is an enigma </w:t>
+            </w:r>
+          </w:p>
+        </w:tc>
+        <w:tc>
+          <w:tcPr>
+            <w:tcW w:w="2338" w:type="dxa"/>
+          </w:tcPr>
+          <w:p>
+            <w:pPr>
+              <w:rPr>
+                <w:rFonts w:asciiTheme="majorHAnsi" w:hAnsiTheme="majorHAnsi"/>
+              </w:rPr>
+            </w:pPr>
+            <w:r>
+              <w:rPr>
+                <w:rFonts w:asciiTheme="majorHAnsi" w:hAnsiTheme="majorHAnsi"/>
+              </w:rPr>
+              <w:t xml:space="preserve">Bob, opposite to Joe, is a calm and collect individual . He is normally around to keep Joe in check, but this task is impossible so he is more so of a lighting rod for Joe’s antics. </w:t>
+            </w:r>
+          </w:p>
+        </w:tc>
+        <w:tc>
+          <w:tcPr>
+            <w:tcW w:w="2305" w:type="dxa"/>
+          </w:tcPr>
+          <w:p>
+            <w:pPr>
+              <w:rPr>
+                <w:rFonts w:asciiTheme="majorHAnsi" w:hAnsiTheme="majorHAnsi"/>
+              </w:rPr>
+            </w:pPr>
+            <w:r>
+              <w:rPr>
+                <w:rFonts w:asciiTheme="majorHAnsi" w:hAnsiTheme="majorHAnsi"/>
+              </w:rPr>
+              <w:t>Magi Bob is Stick Bob</w:t>
+            </w:r>
+            <w:r>
+              <w:rPr>
+                <w:rFonts w:asciiTheme="majorHAnsi" w:hAnsiTheme="majorHAnsi"/>
+              </w:rPr>
+              <w:t xml:space="preserve"> from a line of comics Asix Jin (Me) use to write in high school.</w:t>
             </w:r>
           </w:p>
         </w:tc>
@@ -2788,25 +3391,25 @@
       <w:pPr>
         <w:pStyle w:val="Heading1"/>
       </w:pPr>
-      <w:bookmarkStart w:id="13" w:name="_Toc297479383"/>
+      <w:bookmarkStart w:id="12" w:name="_Toc297479383"/>
       <w:r>
         <w:t>Gamep</w:t>
       </w:r>
       <w:r>
         <w:t>lay</w:t>
       </w:r>
-      <w:bookmarkEnd w:id="13"/>
+      <w:bookmarkEnd w:id="12"/>
     </w:p>
     <w:p/>
     <w:p>
       <w:pPr>
         <w:pStyle w:val="Heading2"/>
       </w:pPr>
-      <w:bookmarkStart w:id="14" w:name="_Toc297479384"/>
+      <w:bookmarkStart w:id="13" w:name="_Toc297479384"/>
       <w:r>
         <w:t>Overview of Gameplay</w:t>
       </w:r>
-      <w:bookmarkEnd w:id="14"/>
+      <w:bookmarkEnd w:id="13"/>
     </w:p>
     <w:p>
       <w:pPr>
@@ -2816,7 +3419,12 @@
         <w:t>I</w:t>
       </w:r>
       <w:r>
-        <w:t>nclude information on the game genre and how it is different, similar, or a hybrid of existing genres. Discuss what platform the game will be on, if it is going to be on multiple platforms discuss ways the game will be modified for each platform. Also, provide a general overview of the game modes avai</w:t>
+        <w:t>nclude information on the game genre and how it is different, similar, or a hybrid of existing genres. Discuss what platform the game w</w:t>
+      </w:r>
+      <w:bookmarkStart w:id="14" w:name="_GoBack"/>
+      <w:bookmarkEnd w:id="14"/>
+      <w:r>
+        <w:t>ill be on, if it is going to be on multiple platforms discuss ways the game will be modified for each platform. Also, provide a general overview of the game modes avai</w:t>
       </w:r>
       <w:r>
         <w:t>lable in single player and multi</w:t>
@@ -4309,15 +4917,7 @@
         <w:t xml:space="preserve">. </w:t>
       </w:r>
       <w:r>
-        <w:t xml:space="preserve">Will the game look realistic or have some other art </w:t>
-      </w:r>
-      <w:proofErr w:type="gramStart"/>
-      <w:r>
-        <w:t>style.</w:t>
-      </w:r>
-      <w:proofErr w:type="gramEnd"/>
-      <w:r>
-        <w:t xml:space="preserve"> </w:t>
+        <w:t xml:space="preserve">Will the game look realistic or have some other art style. </w:t>
       </w:r>
       <w:r>
         <w:t>Discuss w</w:t>
@@ -4338,15 +4938,7 @@
         <w:t xml:space="preserve">hoping players experience. </w:t>
       </w:r>
       <w:r>
-        <w:t xml:space="preserve">Discuss how the player’s gestures/interactivity has an </w:t>
-      </w:r>
-      <w:proofErr w:type="spellStart"/>
-      <w:r>
-        <w:t>affect</w:t>
-      </w:r>
-      <w:proofErr w:type="spellEnd"/>
-      <w:r>
-        <w:t xml:space="preserve"> on the visual experience. </w:t>
+        <w:t xml:space="preserve">Discuss how the player’s gestures/interactivity has an affect on the visual experience. </w:t>
       </w:r>
     </w:p>
     <w:p>
@@ -5718,25 +6310,7 @@
                 <w:sz w:val="22"/>
                 <w:szCs w:val="22"/>
               </w:rPr>
-              <w:t xml:space="preserve">Milestone: </w:t>
-            </w:r>
-            <w:proofErr w:type="spellStart"/>
-            <w:r>
-              <w:rPr>
-                <w:rFonts w:asciiTheme="majorHAnsi" w:hAnsiTheme="majorHAnsi"/>
-                <w:sz w:val="22"/>
-                <w:szCs w:val="22"/>
-              </w:rPr>
-              <w:t>GamePlay</w:t>
-            </w:r>
-            <w:proofErr w:type="spellEnd"/>
-            <w:r>
-              <w:rPr>
-                <w:rFonts w:asciiTheme="majorHAnsi" w:hAnsiTheme="majorHAnsi"/>
-                <w:sz w:val="22"/>
-                <w:szCs w:val="22"/>
-              </w:rPr>
-              <w:t xml:space="preserve"> Features &amp; Music</w:t>
+              <w:t>Milestone: GamePlay Features &amp; Music</w:t>
             </w:r>
           </w:p>
         </w:tc>
@@ -6418,7 +6992,7 @@
       </w:pPr>
     </w:p>
   </w:comment>
-  <w:comment w:id="6" w:author="AsixJin" w:date="2017-08-30T19:49:00Z" w:initials="A">
+  <w:comment w:id="5" w:author="AsixJin" w:date="2017-08-30T19:49:00Z" w:initials="A">
     <w:p>
       <w:pPr>
         <w:pStyle w:val="Style1n"/>
@@ -6439,7 +7013,7 @@
       </w:pPr>
     </w:p>
   </w:comment>
-  <w:comment w:id="10" w:author="AsixJin" w:date="2017-08-30T19:51:00Z" w:initials="A">
+  <w:comment w:id="9" w:author="AsixJin" w:date="2017-08-30T19:51:00Z" w:initials="A">
     <w:p>
       <w:pPr>
         <w:pStyle w:val="Style1n"/>
@@ -6489,7 +7063,7 @@
       </w:pPr>
     </w:p>
   </w:comment>
-  <w:comment w:id="12" w:author="AsixJin" w:date="2017-08-30T20:17:00Z" w:initials="A">
+  <w:comment w:id="11" w:author="AsixJin" w:date="2017-08-30T20:17:00Z" w:initials="A">
     <w:p>
       <w:pPr>
         <w:pStyle w:val="Style1n"/>
@@ -6528,15 +7102,7 @@
         <w:t xml:space="preserve"> characteristics,</w:t>
       </w:r>
       <w:r>
-        <w:t xml:space="preserve"> how they fit into the story, how they affect </w:t>
-      </w:r>
-      <w:proofErr w:type="spellStart"/>
-      <w:r>
-        <w:t>gamplay</w:t>
-      </w:r>
-      <w:proofErr w:type="spellEnd"/>
-      <w:r>
-        <w:t xml:space="preserve">, what the player will learn from them, etc. </w:t>
+        <w:t xml:space="preserve"> how they fit into the story, how they affect gamplay, what the player will learn from them, etc. </w:t>
       </w:r>
     </w:p>
     <w:p>
@@ -6656,7 +7222,7 @@
         <w:rStyle w:val="PageNumber"/>
         <w:noProof/>
       </w:rPr>
-      <w:t>10</w:t>
+      <w:t>4</w:t>
     </w:r>
     <w:r>
       <w:rPr>
@@ -6710,7 +7276,7 @@
                       <a:effectLst/>
                       <a:extLst>
                         <a:ext uri="{C572A759-6A51-4108-AA02-DFA0A04FC94B}">
-                          <ma14:wrappingTextBoxFlag xmlns="" xmlns:mo="http://schemas.microsoft.com/office/mac/office/2008/main" xmlns:mv="urn:schemas-microsoft-com:mac:vml" xmlns:o="urn:schemas-microsoft-com:office:office" xmlns:v="urn:schemas-microsoft-com:vml" xmlns:w10="urn:schemas-microsoft-com:office:word" xmlns:w="http://schemas.openxmlformats.org/wordprocessingml/2006/main" xmlns:ma14="http://schemas.microsoft.com/office/mac/drawingml/2011/main"/>
+                          <ma14:wrappingTextBoxFlag xmlns:ma14="http://schemas.microsoft.com/office/mac/drawingml/2011/main" xmlns:w="http://schemas.openxmlformats.org/wordprocessingml/2006/main" xmlns:w10="urn:schemas-microsoft-com:office:word" xmlns:v="urn:schemas-microsoft-com:vml" xmlns:o="urn:schemas-microsoft-com:office:office" xmlns:mv="urn:schemas-microsoft-com:mac:vml" xmlns:mo="http://schemas.microsoft.com/office/mac/office/2008/main" xmlns=""/>
                         </a:ext>
                       </a:extLst>
                     </wps:spPr>
@@ -6778,7 +7344,7 @@
                               <w:sz w:val="20"/>
                               <w:szCs w:val="20"/>
                             </w:rPr>
-                            <w:t>10</w:t>
+                            <w:t>4</w:t>
                           </w:r>
                           <w:r>
                             <w:rPr>
@@ -6827,7 +7393,7 @@
                               <w:sz w:val="20"/>
                               <w:szCs w:val="20"/>
                             </w:rPr>
-                            <w:t>10</w:t>
+                            <w:t>11</w:t>
                           </w:r>
                           <w:r>
                             <w:rPr>
@@ -6909,7 +7475,7 @@
                         <w:sz w:val="20"/>
                         <w:szCs w:val="20"/>
                       </w:rPr>
-                      <w:t>10</w:t>
+                      <w:t>4</w:t>
                     </w:r>
                     <w:r>
                       <w:rPr>
@@ -6958,7 +7524,7 @@
                         <w:sz w:val="20"/>
                         <w:szCs w:val="20"/>
                       </w:rPr>
-                      <w:t>10</w:t>
+                      <w:t>11</w:t>
                     </w:r>
                     <w:r>
                       <w:rPr>
@@ -6999,7 +7565,7 @@
         <w:rStyle w:val="PageNumber"/>
         <w:noProof/>
       </w:rPr>
-      <w:t>10</w:t>
+      <w:t>4</w:t>
     </w:r>
     <w:r>
       <w:rPr>
@@ -7030,7 +7596,7 @@
         <w:rStyle w:val="PageNumber"/>
         <w:noProof/>
       </w:rPr>
-      <w:t>10</w:t>
+      <w:t>4</w:t>
     </w:r>
     <w:r>
       <w:rPr>
@@ -7061,7 +7627,7 @@
         <w:rStyle w:val="PageNumber"/>
         <w:noProof/>
       </w:rPr>
-      <w:t>10</w:t>
+      <w:t>4</w:t>
     </w:r>
     <w:r>
       <w:rPr>
@@ -7092,7 +7658,7 @@
         <w:rStyle w:val="PageNumber"/>
         <w:noProof/>
       </w:rPr>
-      <w:t>10</w:t>
+      <w:t>4</w:t>
     </w:r>
     <w:r>
       <w:rPr>
@@ -7123,7 +7689,7 @@
         <w:rStyle w:val="PageNumber"/>
         <w:noProof/>
       </w:rPr>
-      <w:t>10</w:t>
+      <w:t>4</w:t>
     </w:r>
     <w:r>
       <w:rPr>
@@ -7174,7 +7740,7 @@
                       <a:effectLst/>
                       <a:extLst>
                         <a:ext uri="{C572A759-6A51-4108-AA02-DFA0A04FC94B}">
-                          <ma14:wrappingTextBoxFlag xmlns="" xmlns:mo="http://schemas.microsoft.com/office/mac/office/2008/main" xmlns:mv="urn:schemas-microsoft-com:mac:vml" xmlns:o="urn:schemas-microsoft-com:office:office" xmlns:v="urn:schemas-microsoft-com:vml" xmlns:w10="urn:schemas-microsoft-com:office:word" xmlns:w="http://schemas.openxmlformats.org/wordprocessingml/2006/main" xmlns:ma14="http://schemas.microsoft.com/office/mac/drawingml/2011/main"/>
+                          <ma14:wrappingTextBoxFlag xmlns:ma14="http://schemas.microsoft.com/office/mac/drawingml/2011/main" xmlns:w="http://schemas.openxmlformats.org/wordprocessingml/2006/main" xmlns:w10="urn:schemas-microsoft-com:office:word" xmlns:v="urn:schemas-microsoft-com:vml" xmlns:o="urn:schemas-microsoft-com:office:office" xmlns:mv="urn:schemas-microsoft-com:mac:vml" xmlns:mo="http://schemas.microsoft.com/office/mac/office/2008/main" xmlns=""/>
                         </a:ext>
                       </a:extLst>
                     </wps:spPr>
@@ -7365,7 +7931,7 @@
                       <a:effectLst/>
                       <a:extLst>
                         <a:ext uri="{C572A759-6A51-4108-AA02-DFA0A04FC94B}">
-                          <ma14:wrappingTextBoxFlag xmlns="" xmlns:mo="http://schemas.microsoft.com/office/mac/office/2008/main" xmlns:mv="urn:schemas-microsoft-com:mac:vml" xmlns:o="urn:schemas-microsoft-com:office:office" xmlns:v="urn:schemas-microsoft-com:vml" xmlns:w10="urn:schemas-microsoft-com:office:word" xmlns:w="http://schemas.openxmlformats.org/wordprocessingml/2006/main" xmlns:ma14="http://schemas.microsoft.com/office/mac/drawingml/2011/main"/>
+                          <ma14:wrappingTextBoxFlag xmlns:ma14="http://schemas.microsoft.com/office/mac/drawingml/2011/main" xmlns:w="http://schemas.openxmlformats.org/wordprocessingml/2006/main" xmlns:w10="urn:schemas-microsoft-com:office:word" xmlns:v="urn:schemas-microsoft-com:vml" xmlns:o="urn:schemas-microsoft-com:office:office" xmlns:mv="urn:schemas-microsoft-com:mac:vml" xmlns:mo="http://schemas.microsoft.com/office/mac/office/2008/main" xmlns=""/>
                         </a:ext>
                       </a:extLst>
                     </wps:spPr>
@@ -7488,7 +8054,7 @@
                       <a:effectLst/>
                       <a:extLst>
                         <a:ext uri="{C572A759-6A51-4108-AA02-DFA0A04FC94B}">
-                          <ma14:wrappingTextBoxFlag xmlns="" xmlns:mo="http://schemas.microsoft.com/office/mac/office/2008/main" xmlns:mv="urn:schemas-microsoft-com:mac:vml" xmlns:o="urn:schemas-microsoft-com:office:office" xmlns:v="urn:schemas-microsoft-com:vml" xmlns:w10="urn:schemas-microsoft-com:office:word" xmlns:w="http://schemas.openxmlformats.org/wordprocessingml/2006/main" xmlns:ma14="http://schemas.microsoft.com/office/mac/drawingml/2011/main"/>
+                          <ma14:wrappingTextBoxFlag xmlns:ma14="http://schemas.microsoft.com/office/mac/drawingml/2011/main" xmlns:w="http://schemas.openxmlformats.org/wordprocessingml/2006/main" xmlns:w10="urn:schemas-microsoft-com:office:word" xmlns:v="urn:schemas-microsoft-com:vml" xmlns:o="urn:schemas-microsoft-com:office:office" xmlns:mv="urn:schemas-microsoft-com:mac:vml" xmlns:mo="http://schemas.microsoft.com/office/mac/office/2008/main" xmlns=""/>
                         </a:ext>
                       </a:extLst>
                     </wps:spPr>
@@ -7614,7 +8180,7 @@
                       <a:effectLst/>
                       <a:extLst>
                         <a:ext uri="{C572A759-6A51-4108-AA02-DFA0A04FC94B}">
-                          <ma14:wrappingTextBoxFlag xmlns="" xmlns:mo="http://schemas.microsoft.com/office/mac/office/2008/main" xmlns:mv="urn:schemas-microsoft-com:mac:vml" xmlns:o="urn:schemas-microsoft-com:office:office" xmlns:v="urn:schemas-microsoft-com:vml" xmlns:w10="urn:schemas-microsoft-com:office:word" xmlns:w="http://schemas.openxmlformats.org/wordprocessingml/2006/main" xmlns:ma14="http://schemas.microsoft.com/office/mac/drawingml/2011/main"/>
+                          <ma14:wrappingTextBoxFlag xmlns:ma14="http://schemas.microsoft.com/office/mac/drawingml/2011/main" xmlns:w="http://schemas.openxmlformats.org/wordprocessingml/2006/main" xmlns:w10="urn:schemas-microsoft-com:office:word" xmlns:v="urn:schemas-microsoft-com:vml" xmlns:o="urn:schemas-microsoft-com:office:office" xmlns:mv="urn:schemas-microsoft-com:mac:vml" xmlns:mo="http://schemas.microsoft.com/office/mac/office/2008/main" xmlns=""/>
                         </a:ext>
                       </a:extLst>
                     </wps:spPr>
@@ -9387,6 +9953,7 @@
     <w:rsid w:val="0009513E"/>
     <w:rsid w:val="0049460F"/>
     <w:rsid w:val="00661824"/>
+    <w:rsid w:val="007F4003"/>
     <w:rsid w:val="00B047E3"/>
     <w:rsid w:val="00CA503F"/>
     <w:rsid w:val="00CB6063"/>
@@ -10185,7 +10752,7 @@
 </file>
 
 <file path=customXml/itemProps1.xml><?xml version="1.0" encoding="utf-8"?>
-<ds:datastoreItem xmlns:ds="http://schemas.openxmlformats.org/officeDocument/2006/customXml" ds:itemID="{E07BE2C2-D568-42B6-81BC-46A759D89C5A}">
+<ds:datastoreItem xmlns:ds="http://schemas.openxmlformats.org/officeDocument/2006/customXml" ds:itemID="{DFED2E6A-FE85-446C-8C2C-6D400E34C200}">
   <ds:schemaRefs>
     <ds:schemaRef ds:uri="http://schemas.openxmlformats.org/officeDocument/2006/bibliography"/>
   </ds:schemaRefs>

</xml_diff>

<commit_message>
Updated GDD - New Characters
</commit_message>
<xml_diff>
--- a/Documents/Game Design Document.docx
+++ b/Documents/Game Design Document.docx
@@ -42,7 +42,7 @@
                         <a:effectLst/>
                         <a:extLst>
                           <a:ext uri="{C572A759-6A51-4108-AA02-DFA0A04FC94B}">
-                            <ma14:wrappingTextBoxFlag xmlns:ma14="http://schemas.microsoft.com/office/mac/drawingml/2011/main" xmlns:w="http://schemas.openxmlformats.org/wordprocessingml/2006/main" xmlns:w10="urn:schemas-microsoft-com:office:word" xmlns:v="urn:schemas-microsoft-com:vml" xmlns:o="urn:schemas-microsoft-com:office:office" xmlns:mv="urn:schemas-microsoft-com:mac:vml" xmlns:mo="http://schemas.microsoft.com/office/mac/office/2008/main" xmlns=""/>
+                            <ma14:wrappingTextBoxFlag xmlns="" xmlns:mo="http://schemas.microsoft.com/office/mac/office/2008/main" xmlns:mv="urn:schemas-microsoft-com:mac:vml" xmlns:o="urn:schemas-microsoft-com:office:office" xmlns:v="urn:schemas-microsoft-com:vml" xmlns:w10="urn:schemas-microsoft-com:office:word" xmlns:w="http://schemas.openxmlformats.org/wordprocessingml/2006/main" xmlns:ma14="http://schemas.microsoft.com/office/mac/drawingml/2011/main"/>
                           </a:ext>
                         </a:extLst>
                       </wps:spPr>
@@ -178,7 +178,7 @@
                         <a:effectLst/>
                         <a:extLst>
                           <a:ext uri="{C572A759-6A51-4108-AA02-DFA0A04FC94B}">
-                            <ma14:wrappingTextBoxFlag xmlns:ma14="http://schemas.microsoft.com/office/mac/drawingml/2011/main" xmlns:w="http://schemas.openxmlformats.org/wordprocessingml/2006/main" xmlns:w10="urn:schemas-microsoft-com:office:word" xmlns:v="urn:schemas-microsoft-com:vml" xmlns:o="urn:schemas-microsoft-com:office:office" xmlns:mv="urn:schemas-microsoft-com:mac:vml" xmlns:mo="http://schemas.microsoft.com/office/mac/office/2008/main" xmlns=""/>
+                            <ma14:wrappingTextBoxFlag xmlns="" xmlns:mo="http://schemas.microsoft.com/office/mac/office/2008/main" xmlns:mv="urn:schemas-microsoft-com:mac:vml" xmlns:o="urn:schemas-microsoft-com:office:office" xmlns:v="urn:schemas-microsoft-com:vml" xmlns:w10="urn:schemas-microsoft-com:office:word" xmlns:w="http://schemas.openxmlformats.org/wordprocessingml/2006/main" xmlns:ma14="http://schemas.microsoft.com/office/mac/drawingml/2011/main"/>
                           </a:ext>
                         </a:extLst>
                       </wps:spPr>
@@ -398,7 +398,7 @@
                         <a:effectLst/>
                         <a:extLst>
                           <a:ext uri="{C572A759-6A51-4108-AA02-DFA0A04FC94B}">
-                            <ma14:wrappingTextBoxFlag xmlns:ma14="http://schemas.microsoft.com/office/mac/drawingml/2011/main" xmlns:w="http://schemas.openxmlformats.org/wordprocessingml/2006/main" xmlns:w10="urn:schemas-microsoft-com:office:word" xmlns:v="urn:schemas-microsoft-com:vml" xmlns:o="urn:schemas-microsoft-com:office:office" xmlns:mv="urn:schemas-microsoft-com:mac:vml" xmlns:mo="http://schemas.microsoft.com/office/mac/office/2008/main" xmlns=""/>
+                            <ma14:wrappingTextBoxFlag xmlns="" xmlns:mo="http://schemas.microsoft.com/office/mac/office/2008/main" xmlns:mv="urn:schemas-microsoft-com:mac:vml" xmlns:o="urn:schemas-microsoft-com:office:office" xmlns:v="urn:schemas-microsoft-com:vml" xmlns:w10="urn:schemas-microsoft-com:office:word" xmlns:w="http://schemas.openxmlformats.org/wordprocessingml/2006/main" xmlns:ma14="http://schemas.microsoft.com/office/mac/drawingml/2011/main"/>
                           </a:ext>
                         </a:extLst>
                       </wps:spPr>
@@ -563,7 +563,7 @@
                         <a:effectLst/>
                         <a:extLst>
                           <a:ext uri="{C572A759-6A51-4108-AA02-DFA0A04FC94B}">
-                            <ma14:wrappingTextBoxFlag xmlns:ma14="http://schemas.microsoft.com/office/mac/drawingml/2011/main" xmlns:w="http://schemas.openxmlformats.org/wordprocessingml/2006/main" xmlns:w10="urn:schemas-microsoft-com:office:word" xmlns:v="urn:schemas-microsoft-com:vml" xmlns:o="urn:schemas-microsoft-com:office:office" xmlns:mv="urn:schemas-microsoft-com:mac:vml" xmlns:mo="http://schemas.microsoft.com/office/mac/office/2008/main" xmlns=""/>
+                            <ma14:wrappingTextBoxFlag xmlns="" xmlns:mo="http://schemas.microsoft.com/office/mac/office/2008/main" xmlns:mv="urn:schemas-microsoft-com:mac:vml" xmlns:o="urn:schemas-microsoft-com:office:office" xmlns:v="urn:schemas-microsoft-com:vml" xmlns:w10="urn:schemas-microsoft-com:office:word" xmlns:w="http://schemas.openxmlformats.org/wordprocessingml/2006/main" xmlns:ma14="http://schemas.microsoft.com/office/mac/drawingml/2011/main"/>
                           </a:ext>
                         </a:extLst>
                       </wps:spPr>
@@ -658,7 +658,7 @@
                         <a:effectLst/>
                         <a:extLst>
                           <a:ext uri="{C572A759-6A51-4108-AA02-DFA0A04FC94B}">
-                            <ma14:wrappingTextBoxFlag xmlns:ma14="http://schemas.microsoft.com/office/mac/drawingml/2011/main" xmlns:w="http://schemas.openxmlformats.org/wordprocessingml/2006/main" xmlns:w10="urn:schemas-microsoft-com:office:word" xmlns:v="urn:schemas-microsoft-com:vml" xmlns:o="urn:schemas-microsoft-com:office:office" xmlns:mv="urn:schemas-microsoft-com:mac:vml" xmlns:mo="http://schemas.microsoft.com/office/mac/office/2008/main" xmlns=""/>
+                            <ma14:wrappingTextBoxFlag xmlns="" xmlns:mo="http://schemas.microsoft.com/office/mac/office/2008/main" xmlns:mv="urn:schemas-microsoft-com:mac:vml" xmlns:o="urn:schemas-microsoft-com:office:office" xmlns:v="urn:schemas-microsoft-com:vml" xmlns:w10="urn:schemas-microsoft-com:office:word" xmlns:w="http://schemas.openxmlformats.org/wordprocessingml/2006/main" xmlns:ma14="http://schemas.microsoft.com/office/mac/drawingml/2011/main"/>
                           </a:ext>
                         </a:extLst>
                       </wps:spPr>
@@ -847,7 +847,7 @@
                         <a:effectLst/>
                         <a:extLst>
                           <a:ext uri="{C572A759-6A51-4108-AA02-DFA0A04FC94B}">
-                            <ma14:wrappingTextBoxFlag xmlns:ma14="http://schemas.microsoft.com/office/mac/drawingml/2011/main" xmlns:w="http://schemas.openxmlformats.org/wordprocessingml/2006/main" xmlns:w10="urn:schemas-microsoft-com:office:word" xmlns:v="urn:schemas-microsoft-com:vml" xmlns:o="urn:schemas-microsoft-com:office:office" xmlns:mv="urn:schemas-microsoft-com:mac:vml" xmlns:mo="http://schemas.microsoft.com/office/mac/office/2008/main" xmlns=""/>
+                            <ma14:wrappingTextBoxFlag xmlns="" xmlns:mo="http://schemas.microsoft.com/office/mac/office/2008/main" xmlns:mv="urn:schemas-microsoft-com:mac:vml" xmlns:o="urn:schemas-microsoft-com:office:office" xmlns:v="urn:schemas-microsoft-com:vml" xmlns:w10="urn:schemas-microsoft-com:office:word" xmlns:w="http://schemas.openxmlformats.org/wordprocessingml/2006/main" xmlns:ma14="http://schemas.microsoft.com/office/mac/drawingml/2011/main"/>
                           </a:ext>
                         </a:extLst>
                       </wps:spPr>
@@ -1002,7 +1002,7 @@
                         <a:effectLst/>
                         <a:extLst>
                           <a:ext uri="{C572A759-6A51-4108-AA02-DFA0A04FC94B}">
-                            <ma14:wrappingTextBoxFlag xmlns:ma14="http://schemas.microsoft.com/office/mac/drawingml/2011/main" xmlns:w="http://schemas.openxmlformats.org/wordprocessingml/2006/main" xmlns:w10="urn:schemas-microsoft-com:office:word" xmlns:v="urn:schemas-microsoft-com:vml" xmlns:o="urn:schemas-microsoft-com:office:office" xmlns:mv="urn:schemas-microsoft-com:mac:vml" xmlns:mo="http://schemas.microsoft.com/office/mac/office/2008/main" xmlns=""/>
+                            <ma14:wrappingTextBoxFlag xmlns="" xmlns:mo="http://schemas.microsoft.com/office/mac/office/2008/main" xmlns:mv="urn:schemas-microsoft-com:mac:vml" xmlns:o="urn:schemas-microsoft-com:office:office" xmlns:v="urn:schemas-microsoft-com:vml" xmlns:w10="urn:schemas-microsoft-com:office:word" xmlns:w="http://schemas.openxmlformats.org/wordprocessingml/2006/main" xmlns:ma14="http://schemas.microsoft.com/office/mac/drawingml/2011/main"/>
                           </a:ext>
                         </a:extLst>
                       </wps:spPr>
@@ -2193,7 +2193,10 @@
         <w:t xml:space="preserve">Tiny Mystic </w:t>
       </w:r>
       <w:r>
-        <w:t>is an adventure role playing game that tells the story of an individual who has been abruptly stranded on this mysterious land they know nothing about. The game ultimately will serve as a prototype to Mystic G in play style and setting, but will tell a more light-hearted and unique story.</w:t>
+        <w:t>is an adventure role playing game that tells the story of an individual who has been abruptly stranded on this mysterious land they know nothing about. The game ultimately will serve as a prototype to Mystic G in play style and setting, but will tell a more</w:t>
+      </w:r>
+      <w:r>
+        <w:t xml:space="preserve"> light-hearted and unique story.</w:t>
       </w:r>
     </w:p>
     <w:p>
@@ -2300,7 +2303,10 @@
         <w:tab/>
       </w:r>
       <w:r>
-        <w:t xml:space="preserve">Tiny Mystic targets mature players who enjoy turn based battles, </w:t>
+        <w:t>Tiny Mystic targets mature player</w:t>
+      </w:r>
+      <w:r>
+        <w:t>s who enjoy turn based battles and/or JRPG. The type of person that I can imagine playing Tiny Mystic enjoys a good story that they can go through at their own pace. Players of Tiny Mystic enjoy a little depth in their turned based RPGS and find replayability in playing a game with a different character setup.</w:t>
       </w:r>
     </w:p>
     <w:p/>
@@ -2683,13 +2689,13 @@
               <w:rPr>
                 <w:rFonts w:asciiTheme="majorHAnsi" w:hAnsiTheme="majorHAnsi"/>
               </w:rPr>
-              <w:t>0</w:t>
-            </w:r>
-            <w:r>
-              <w:rPr>
-                <w:rFonts w:asciiTheme="majorHAnsi" w:hAnsiTheme="majorHAnsi"/>
-              </w:rPr>
-              <w:t>rsonality of the PC is up to the imagination of the player.</w:t>
+              <w:t>r</w:t>
+            </w:r>
+            <w:r>
+              <w:rPr>
+                <w:rFonts w:asciiTheme="majorHAnsi" w:hAnsiTheme="majorHAnsi"/>
+              </w:rPr>
+              <w:t>sonality of the PC is up to the imagination of the player.</w:t>
             </w:r>
           </w:p>
         </w:tc>
@@ -2959,8 +2965,6 @@
               </w:rPr>
               <w:t xml:space="preserve"> </w:t>
             </w:r>
-            <w:bookmarkStart w:id="12" w:name="_GoBack"/>
-            <w:bookmarkEnd w:id="12"/>
             <w:r>
               <w:rPr>
                 <w:rFonts w:asciiTheme="majorHAnsi" w:hAnsiTheme="majorHAnsi"/>
@@ -3007,6 +3011,145 @@
                 <w:rFonts w:asciiTheme="majorHAnsi" w:hAnsiTheme="majorHAnsi"/>
               </w:rPr>
               <w:lastRenderedPageBreak/>
+              <w:t>Captain Asoka</w:t>
+            </w:r>
+          </w:p>
+          <w:p>
+            <w:pPr>
+              <w:rPr>
+                <w:rFonts w:asciiTheme="majorHAnsi" w:hAnsiTheme="majorHAnsi"/>
+              </w:rPr>
+            </w:pPr>
+            <w:r>
+              <w:rPr>
+                <w:rFonts w:asciiTheme="majorHAnsi" w:hAnsiTheme="majorHAnsi"/>
+                <w:noProof/>
+              </w:rPr>
+              <w:drawing>
+                <wp:inline distT="0" distB="0" distL="0" distR="0" wp14:anchorId="622CA9EC" wp14:editId="667F9CCC">
+                  <wp:extent cx="1371600" cy="1068998"/>
+                  <wp:effectExtent l="0" t="0" r="0" b="0"/>
+                  <wp:docPr id="26" name="Picture 26"/>
+                  <wp:cNvGraphicFramePr>
+                    <a:graphicFrameLocks xmlns:a="http://schemas.openxmlformats.org/drawingml/2006/main" noChangeAspect="1"/>
+                  </wp:cNvGraphicFramePr>
+                  <a:graphic xmlns:a="http://schemas.openxmlformats.org/drawingml/2006/main">
+                    <a:graphicData uri="http://schemas.openxmlformats.org/drawingml/2006/picture">
+                      <pic:pic xmlns:pic="http://schemas.openxmlformats.org/drawingml/2006/picture">
+                        <pic:nvPicPr>
+                          <pic:cNvPr id="0" name="Untitled.png"/>
+                          <pic:cNvPicPr/>
+                        </pic:nvPicPr>
+                        <pic:blipFill>
+                          <a:blip r:embed="rId8">
+                            <a:extLst>
+                              <a:ext uri="{28A0092B-C50C-407E-A947-70E740481C1C}">
+                                <a14:useLocalDpi xmlns:a14="http://schemas.microsoft.com/office/drawing/2010/main" val="0"/>
+                              </a:ext>
+                            </a:extLst>
+                          </a:blip>
+                          <a:stretch>
+                            <a:fillRect/>
+                          </a:stretch>
+                        </pic:blipFill>
+                        <pic:spPr>
+                          <a:xfrm>
+                            <a:off x="0" y="0"/>
+                            <a:ext cx="1372241" cy="1069498"/>
+                          </a:xfrm>
+                          <a:prstGeom prst="rect">
+                            <a:avLst/>
+                          </a:prstGeom>
+                        </pic:spPr>
+                      </pic:pic>
+                    </a:graphicData>
+                  </a:graphic>
+                </wp:inline>
+              </w:drawing>
+            </w:r>
+          </w:p>
+        </w:tc>
+        <w:tc>
+          <w:tcPr>
+            <w:tcW w:w="2314" w:type="dxa"/>
+          </w:tcPr>
+          <w:p>
+            <w:pPr>
+              <w:rPr>
+                <w:rFonts w:asciiTheme="majorHAnsi" w:hAnsiTheme="majorHAnsi"/>
+              </w:rPr>
+            </w:pPr>
+            <w:r>
+              <w:rPr>
+                <w:rFonts w:asciiTheme="majorHAnsi" w:hAnsiTheme="majorHAnsi"/>
+              </w:rPr>
+              <w:t>Asoka is the captain of the Black Koi and is infamous for seizing and pillaging lands.</w:t>
+            </w:r>
+            <w:bookmarkStart w:id="12" w:name="_GoBack"/>
+            <w:bookmarkEnd w:id="12"/>
+          </w:p>
+        </w:tc>
+        <w:tc>
+          <w:tcPr>
+            <w:tcW w:w="2338" w:type="dxa"/>
+          </w:tcPr>
+          <w:p>
+            <w:pPr>
+              <w:rPr>
+                <w:rFonts w:asciiTheme="majorHAnsi" w:hAnsiTheme="majorHAnsi"/>
+              </w:rPr>
+            </w:pPr>
+            <w:r>
+              <w:rPr>
+                <w:rFonts w:asciiTheme="majorHAnsi" w:hAnsiTheme="majorHAnsi"/>
+              </w:rPr>
+              <w:t>Asoka is a brute who takes what he wants. He does have a code of ethic and loves anyone in his crew unconditionally.</w:t>
+            </w:r>
+            <w:r>
+              <w:rPr>
+                <w:rFonts w:asciiTheme="majorHAnsi" w:hAnsiTheme="majorHAnsi"/>
+              </w:rPr>
+              <w:t xml:space="preserve">  </w:t>
+            </w:r>
+          </w:p>
+        </w:tc>
+        <w:tc>
+          <w:tcPr>
+            <w:tcW w:w="2305" w:type="dxa"/>
+          </w:tcPr>
+          <w:p>
+            <w:pPr>
+              <w:rPr>
+                <w:rFonts w:asciiTheme="majorHAnsi" w:hAnsiTheme="majorHAnsi"/>
+              </w:rPr>
+            </w:pPr>
+            <w:r>
+              <w:rPr>
+                <w:rFonts w:asciiTheme="majorHAnsi" w:hAnsiTheme="majorHAnsi"/>
+              </w:rPr>
+              <w:t>Present any other notes about the character.</w:t>
+            </w:r>
+          </w:p>
+        </w:tc>
+      </w:tr>
+      <w:tr>
+        <w:trPr>
+          <w:trHeight w:val="2582"/>
+        </w:trPr>
+        <w:tc>
+          <w:tcPr>
+            <w:tcW w:w="2393" w:type="dxa"/>
+          </w:tcPr>
+          <w:p>
+            <w:pPr>
+              <w:rPr>
+                <w:rFonts w:asciiTheme="majorHAnsi" w:hAnsiTheme="majorHAnsi"/>
+              </w:rPr>
+            </w:pPr>
+            <w:r>
+              <w:rPr>
+                <w:rFonts w:asciiTheme="majorHAnsi" w:hAnsiTheme="majorHAnsi"/>
+              </w:rPr>
               <w:t>Master Jin</w:t>
             </w:r>
           </w:p>
@@ -3097,7 +3240,21 @@
               <w:rPr>
                 <w:rFonts w:asciiTheme="majorHAnsi" w:hAnsiTheme="majorHAnsi"/>
               </w:rPr>
-              <w:t>Jin is a fearless and respected leader. While he is known to be tough, he is compassionate about the wellbeing of his people.</w:t>
+              <w:t xml:space="preserve">Jin is a fearless and respected leader. While he is known to be tough, he is </w:t>
+            </w:r>
+            <w:proofErr w:type="gramStart"/>
+            <w:r>
+              <w:rPr>
+                <w:rFonts w:asciiTheme="majorHAnsi" w:hAnsiTheme="majorHAnsi"/>
+              </w:rPr>
+              <w:t>compassionate</w:t>
+            </w:r>
+            <w:proofErr w:type="gramEnd"/>
+            <w:r>
+              <w:rPr>
+                <w:rFonts w:asciiTheme="majorHAnsi" w:hAnsiTheme="majorHAnsi"/>
+              </w:rPr>
+              <w:t xml:space="preserve"> about the wellbeing of his people.</w:t>
             </w:r>
           </w:p>
         </w:tc>
@@ -3210,13 +3367,7 @@
               <w:rPr>
                 <w:rFonts w:asciiTheme="majorHAnsi" w:hAnsiTheme="majorHAnsi"/>
               </w:rPr>
-              <w:t>King Kaizo is the leader of the Solace Knights.</w:t>
-            </w:r>
-            <w:r>
-              <w:rPr>
-                <w:rFonts w:asciiTheme="majorHAnsi" w:hAnsiTheme="majorHAnsi"/>
-              </w:rPr>
-              <w:t xml:space="preserve"> </w:t>
+              <w:t xml:space="preserve">King Kaizo is the leader of the Solace Knights. </w:t>
             </w:r>
           </w:p>
         </w:tc>
@@ -3406,6 +3557,7 @@
               <w:rPr>
                 <w:rFonts w:asciiTheme="majorHAnsi" w:hAnsiTheme="majorHAnsi"/>
               </w:rPr>
+              <w:lastRenderedPageBreak/>
               <w:t>Magi Bob</w:t>
             </w:r>
           </w:p>
@@ -3496,7 +3648,21 @@
               <w:rPr>
                 <w:rFonts w:asciiTheme="majorHAnsi" w:hAnsiTheme="majorHAnsi"/>
               </w:rPr>
-              <w:t xml:space="preserve">Bob, opposite to Joe, is a calm and collect individual . He is normally around to keep Joe in check, but this task is impossible so he is more so of a lighting rod for Joe’s antics. </w:t>
+              <w:t xml:space="preserve">Bob, opposite to Joe, is a calm and collect </w:t>
+            </w:r>
+            <w:proofErr w:type="gramStart"/>
+            <w:r>
+              <w:rPr>
+                <w:rFonts w:asciiTheme="majorHAnsi" w:hAnsiTheme="majorHAnsi"/>
+              </w:rPr>
+              <w:t>individual .</w:t>
+            </w:r>
+            <w:proofErr w:type="gramEnd"/>
+            <w:r>
+              <w:rPr>
+                <w:rFonts w:asciiTheme="majorHAnsi" w:hAnsiTheme="majorHAnsi"/>
+              </w:rPr>
+              <w:t xml:space="preserve"> He is normally around to keep Joe in check, but this task is impossible so he is more so of a lighting rod for Joe’s antics. </w:t>
             </w:r>
           </w:p>
         </w:tc>
@@ -3514,13 +3680,7 @@
               <w:rPr>
                 <w:rFonts w:asciiTheme="majorHAnsi" w:hAnsiTheme="majorHAnsi"/>
               </w:rPr>
-              <w:t>Magi Bob is Stick Bob</w:t>
-            </w:r>
-            <w:r>
-              <w:rPr>
-                <w:rFonts w:asciiTheme="majorHAnsi" w:hAnsiTheme="majorHAnsi"/>
-              </w:rPr>
-              <w:t xml:space="preserve"> from a line of comics Asix Jin (Me) use to write in high school.</w:t>
+              <w:t>Magi Bob is Stick Bob from a line of comics Asix Jin (Me) use to write in high school.</w:t>
             </w:r>
           </w:p>
         </w:tc>
@@ -3551,35 +3711,20 @@
         <w:pStyle w:val="Heading2"/>
       </w:pPr>
       <w:bookmarkStart w:id="14" w:name="_Toc297479384"/>
+      <w:commentRangeStart w:id="15"/>
       <w:r>
         <w:t>Overview of Gameplay</w:t>
       </w:r>
       <w:bookmarkEnd w:id="14"/>
-    </w:p>
-    <w:p>
-      <w:pPr>
-        <w:pStyle w:val="Style1n"/>
-      </w:pPr>
-      <w:r>
-        <w:t>I</w:t>
-      </w:r>
-      <w:r>
-        <w:t>nclude information on the game genre and how it is different, similar, or a hybrid of existing genres. Discuss what platform the game will be on, if it is going to be on multiple platforms discuss ways the game will be modified for each platform. Also, provide a general overview of the game modes avai</w:t>
-      </w:r>
-      <w:r>
-        <w:t>lable in single player and multi</w:t>
-      </w:r>
-      <w:r>
-        <w:t xml:space="preserve">player. </w:t>
-      </w:r>
-      <w:r>
-        <w:t>Also, list the Key Gameplay Features</w:t>
-      </w:r>
-      <w:r>
-        <w:t xml:space="preserve"> (selling features)</w:t>
-      </w:r>
-      <w:r>
-        <w:t xml:space="preserve"> of the game.</w:t>
+      <w:commentRangeEnd w:id="15"/>
+      <w:r>
+        <w:rPr>
+          <w:rStyle w:val="CommentReference"/>
+          <w:rFonts w:asciiTheme="minorHAnsi" w:eastAsiaTheme="minorEastAsia" w:hAnsiTheme="minorHAnsi" w:cstheme="minorBidi"/>
+          <w:b w:val="0"/>
+          <w:bCs w:val="0"/>
+        </w:rPr>
+        <w:commentReference w:id="15"/>
       </w:r>
     </w:p>
     <w:p/>
@@ -3587,30 +3732,21 @@
       <w:pPr>
         <w:pStyle w:val="Heading2"/>
       </w:pPr>
-      <w:bookmarkStart w:id="15" w:name="_Toc297479385"/>
+      <w:bookmarkStart w:id="16" w:name="_Toc297479385"/>
+      <w:commentRangeStart w:id="17"/>
       <w:r>
         <w:t>Player Experience</w:t>
       </w:r>
-      <w:bookmarkEnd w:id="15"/>
-    </w:p>
-    <w:p>
-      <w:pPr>
-        <w:pStyle w:val="Style1n"/>
-      </w:pPr>
-      <w:r>
-        <w:t>P</w:t>
-      </w:r>
-      <w:r>
-        <w:t xml:space="preserve">rovide a general overview of </w:t>
-      </w:r>
-      <w:r>
-        <w:t>how the player experiences the game. Walk them through the screens they will see, what the level looks like and what their character can do. Give them a brief idea of objectives &amp; hazards they will face.</w:t>
-      </w:r>
-      <w:r>
-        <w:t xml:space="preserve"> </w:t>
-      </w:r>
-      <w:r>
-        <w:t xml:space="preserve"> This should be in a second-person point of view using the word “you” to tell a story to the audience (players).</w:t>
+      <w:bookmarkEnd w:id="16"/>
+      <w:commentRangeEnd w:id="17"/>
+      <w:r>
+        <w:rPr>
+          <w:rStyle w:val="CommentReference"/>
+          <w:rFonts w:asciiTheme="minorHAnsi" w:eastAsiaTheme="minorEastAsia" w:hAnsiTheme="minorHAnsi" w:cstheme="minorBidi"/>
+          <w:b w:val="0"/>
+          <w:bCs w:val="0"/>
+        </w:rPr>
+        <w:commentReference w:id="17"/>
       </w:r>
     </w:p>
     <w:p/>
@@ -3618,51 +3754,21 @@
       <w:pPr>
         <w:pStyle w:val="Heading2"/>
       </w:pPr>
-      <w:bookmarkStart w:id="16" w:name="_Toc297479386"/>
+      <w:bookmarkStart w:id="18" w:name="_Toc297479386"/>
+      <w:commentRangeStart w:id="19"/>
       <w:r>
         <w:t>Gameplay Guidelines</w:t>
       </w:r>
-      <w:bookmarkEnd w:id="16"/>
-    </w:p>
-    <w:p>
-      <w:pPr>
-        <w:pStyle w:val="Style1n"/>
-      </w:pPr>
-      <w:r>
-        <w:t>This is</w:t>
-      </w:r>
-      <w:r>
-        <w:t xml:space="preserve"> a set of guidelines that </w:t>
-      </w:r>
-      <w:r>
-        <w:t>the game must adhere</w:t>
-      </w:r>
-      <w:r>
-        <w:t xml:space="preserve"> to throughout the development process. These include rules for what is allowed and not allowed in </w:t>
-      </w:r>
-      <w:r>
-        <w:t>the game</w:t>
-      </w:r>
-      <w:r>
-        <w:t xml:space="preserve">. For </w:t>
-      </w:r>
-      <w:r>
-        <w:t>instance</w:t>
-      </w:r>
-      <w:r>
-        <w:t xml:space="preserve">, if you are </w:t>
-      </w:r>
-      <w:r>
-        <w:t>creating</w:t>
-      </w:r>
-      <w:r>
-        <w:t xml:space="preserve"> a game</w:t>
-      </w:r>
-      <w:r>
-        <w:t xml:space="preserve"> for children</w:t>
-      </w:r>
-      <w:r>
-        <w:t xml:space="preserve">, you will want to define guidelines for the level of violence presented in the game, what language can be used, and so on. </w:t>
+      <w:bookmarkEnd w:id="18"/>
+      <w:commentRangeEnd w:id="19"/>
+      <w:r>
+        <w:rPr>
+          <w:rStyle w:val="CommentReference"/>
+          <w:rFonts w:asciiTheme="minorHAnsi" w:eastAsiaTheme="minorEastAsia" w:hAnsiTheme="minorHAnsi" w:cstheme="minorBidi"/>
+          <w:b w:val="0"/>
+          <w:bCs w:val="0"/>
+        </w:rPr>
+        <w:commentReference w:id="19"/>
       </w:r>
     </w:p>
     <w:p/>
@@ -3670,37 +3776,22 @@
       <w:pPr>
         <w:pStyle w:val="Heading2"/>
       </w:pPr>
-      <w:bookmarkStart w:id="17" w:name="_Toc297479387"/>
+      <w:bookmarkStart w:id="20" w:name="_Toc297479387"/>
+      <w:commentRangeStart w:id="21"/>
       <w:r>
         <w:t>Game Objectives &amp; Rewards</w:t>
       </w:r>
-      <w:bookmarkEnd w:id="17"/>
-    </w:p>
-    <w:p>
-      <w:pPr>
-        <w:pStyle w:val="Style1n"/>
-        <w:keepNext/>
-      </w:pPr>
-      <w:r>
-        <w:t xml:space="preserve">This </w:t>
-      </w:r>
-      <w:r>
-        <w:t xml:space="preserve">is where you present more details on how the gameplay will motivate the player to progress through the game. </w:t>
-      </w:r>
-      <w:r>
-        <w:t>Discuss</w:t>
-      </w:r>
-      <w:r>
-        <w:t xml:space="preserve"> rewards and penalties and the difficulty level.</w:t>
-      </w:r>
-      <w:r>
-        <w:t xml:space="preserve"> You can use the table below to help break down objectives and rewards.</w:t>
-      </w:r>
-    </w:p>
-    <w:p>
-      <w:pPr>
-        <w:keepNext/>
-      </w:pPr>
+      <w:bookmarkEnd w:id="20"/>
+      <w:commentRangeEnd w:id="21"/>
+      <w:r>
+        <w:rPr>
+          <w:rStyle w:val="CommentReference"/>
+          <w:rFonts w:asciiTheme="minorHAnsi" w:eastAsiaTheme="minorEastAsia" w:hAnsiTheme="minorHAnsi" w:cstheme="minorBidi"/>
+          <w:b w:val="0"/>
+          <w:bCs w:val="0"/>
+        </w:rPr>
+        <w:commentReference w:id="21"/>
+      </w:r>
     </w:p>
     <w:tbl>
       <w:tblPr>
@@ -3856,30 +3947,23 @@
       <w:pPr>
         <w:pStyle w:val="Heading2"/>
       </w:pPr>
-      <w:bookmarkStart w:id="18" w:name="_Toc297479388"/>
+      <w:bookmarkStart w:id="22" w:name="_Toc297479388"/>
+      <w:commentRangeStart w:id="23"/>
       <w:r>
         <w:t>Gameplay Mechanics</w:t>
       </w:r>
-      <w:bookmarkEnd w:id="18"/>
+      <w:bookmarkEnd w:id="22"/>
+      <w:commentRangeEnd w:id="23"/>
+      <w:r>
+        <w:rPr>
+          <w:rStyle w:val="CommentReference"/>
+          <w:rFonts w:asciiTheme="minorHAnsi" w:eastAsiaTheme="minorEastAsia" w:hAnsiTheme="minorHAnsi" w:cstheme="minorBidi"/>
+          <w:b w:val="0"/>
+          <w:bCs w:val="0"/>
+        </w:rPr>
+        <w:commentReference w:id="23"/>
+      </w:r>
     </w:p>
-    <w:p>
-      <w:pPr>
-        <w:pStyle w:val="Style1n"/>
-      </w:pPr>
-      <w:r>
-        <w:t xml:space="preserve">This </w:t>
-      </w:r>
-      <w:r>
-        <w:t>is the where you start getting more specific on how some of the systems in the game will work. This includes how characters move in the game, what gameplay actions are available, item inventory and attribute</w:t>
-      </w:r>
-      <w:r>
-        <w:t>s</w:t>
-      </w:r>
-      <w:r>
-        <w:t>, and how the game progresses from level to level.</w:t>
-      </w:r>
-    </w:p>
-    <w:p/>
     <w:tbl>
       <w:tblPr>
         <w:tblStyle w:val="TableGrid"/>
@@ -4294,11 +4378,12 @@
       <w:pPr>
         <w:pStyle w:val="Heading2"/>
       </w:pPr>
-      <w:bookmarkStart w:id="19" w:name="_Toc297479389"/>
-      <w:r>
+      <w:bookmarkStart w:id="24" w:name="_Toc297479389"/>
+      <w:r>
+        <w:lastRenderedPageBreak/>
         <w:t>Level Design</w:t>
       </w:r>
-      <w:bookmarkEnd w:id="19"/>
+      <w:bookmarkEnd w:id="24"/>
     </w:p>
     <w:p>
       <w:pPr>
@@ -4530,7 +4615,13 @@
               <w:rPr>
                 <w:rFonts w:asciiTheme="majorHAnsi" w:hAnsiTheme="majorHAnsi" w:cstheme="minorHAnsi"/>
               </w:rPr>
-              <w:t>??? (Start)</w:t>
+              <w:t>Farlong Fields</w:t>
+            </w:r>
+            <w:r>
+              <w:rPr>
+                <w:rFonts w:asciiTheme="majorHAnsi" w:hAnsiTheme="majorHAnsi" w:cstheme="minorHAnsi"/>
+              </w:rPr>
+              <w:t xml:space="preserve"> (Start)</w:t>
             </w:r>
           </w:p>
           <w:p>
@@ -4609,7 +4700,35 @@
               <w:rPr>
                 <w:rFonts w:asciiTheme="majorHAnsi" w:hAnsiTheme="majorHAnsi" w:cstheme="minorHAnsi"/>
               </w:rPr>
-              <w:t>This will be the first area the player encounters.</w:t>
+              <w:t xml:space="preserve">An open area filled with fresh green grass, lush full trees, and </w:t>
+            </w:r>
+            <w:proofErr w:type="gramStart"/>
+            <w:r>
+              <w:rPr>
+                <w:rFonts w:asciiTheme="majorHAnsi" w:hAnsiTheme="majorHAnsi" w:cstheme="minorHAnsi"/>
+              </w:rPr>
+              <w:t>crystal clear</w:t>
+            </w:r>
+            <w:proofErr w:type="gramEnd"/>
+            <w:r>
+              <w:rPr>
+                <w:rFonts w:asciiTheme="majorHAnsi" w:hAnsiTheme="majorHAnsi" w:cstheme="minorHAnsi"/>
+              </w:rPr>
+              <w:t xml:space="preserve"> lakes. While not home to the most dangerous of creatures, it is </w:t>
+            </w:r>
+            <w:proofErr w:type="gramStart"/>
+            <w:r>
+              <w:rPr>
+                <w:rFonts w:asciiTheme="majorHAnsi" w:hAnsiTheme="majorHAnsi" w:cstheme="minorHAnsi"/>
+              </w:rPr>
+              <w:t>advise</w:t>
+            </w:r>
+            <w:proofErr w:type="gramEnd"/>
+            <w:r>
+              <w:rPr>
+                <w:rFonts w:asciiTheme="majorHAnsi" w:hAnsiTheme="majorHAnsi" w:cstheme="minorHAnsi"/>
+              </w:rPr>
+              <w:t xml:space="preserve"> to take precaution when traveling through Farlong Fields. This is where the PC awakens and thus the starting place for their journey.</w:t>
             </w:r>
           </w:p>
         </w:tc>
@@ -4628,6 +4747,73 @@
                 <w:rFonts w:asciiTheme="majorHAnsi" w:hAnsiTheme="majorHAnsi" w:cstheme="minorHAnsi"/>
               </w:rPr>
             </w:pPr>
+            <w:r>
+              <w:rPr>
+                <w:rFonts w:asciiTheme="majorHAnsi" w:hAnsiTheme="majorHAnsi" w:cstheme="minorHAnsi"/>
+              </w:rPr>
+              <w:t>Lunesta</w:t>
+            </w:r>
+          </w:p>
+          <w:p>
+            <w:pPr>
+              <w:rPr>
+                <w:rFonts w:asciiTheme="majorHAnsi" w:hAnsiTheme="majorHAnsi" w:cstheme="minorHAnsi"/>
+              </w:rPr>
+            </w:pPr>
+          </w:p>
+          <w:p>
+            <w:pPr>
+              <w:rPr>
+                <w:rFonts w:asciiTheme="majorHAnsi" w:hAnsiTheme="majorHAnsi" w:cstheme="minorHAnsi"/>
+              </w:rPr>
+            </w:pPr>
+            <w:r>
+              <w:rPr>
+                <w:rFonts w:asciiTheme="majorHAnsi" w:hAnsiTheme="majorHAnsi" w:cstheme="minorHAnsi"/>
+                <w:noProof/>
+              </w:rPr>
+              <w:drawing>
+                <wp:inline distT="0" distB="0" distL="0" distR="0" wp14:anchorId="6011BF20" wp14:editId="23DE2A69">
+                  <wp:extent cx="1942364" cy="1181100"/>
+                  <wp:effectExtent l="0" t="0" r="0" b="0"/>
+                  <wp:docPr id="24" name="Picture 24"/>
+                  <wp:cNvGraphicFramePr>
+                    <a:graphicFrameLocks xmlns:a="http://schemas.openxmlformats.org/drawingml/2006/main" noChangeAspect="1"/>
+                  </wp:cNvGraphicFramePr>
+                  <a:graphic xmlns:a="http://schemas.openxmlformats.org/drawingml/2006/main">
+                    <a:graphicData uri="http://schemas.openxmlformats.org/drawingml/2006/picture">
+                      <pic:pic xmlns:pic="http://schemas.openxmlformats.org/drawingml/2006/picture">
+                        <pic:nvPicPr>
+                          <pic:cNvPr id="0" name="Untitled.png"/>
+                          <pic:cNvPicPr/>
+                        </pic:nvPicPr>
+                        <pic:blipFill>
+                          <a:blip r:embed="rId8">
+                            <a:extLst>
+                              <a:ext uri="{28A0092B-C50C-407E-A947-70E740481C1C}">
+                                <a14:useLocalDpi xmlns:a14="http://schemas.microsoft.com/office/drawing/2010/main" val="0"/>
+                              </a:ext>
+                            </a:extLst>
+                          </a:blip>
+                          <a:stretch>
+                            <a:fillRect/>
+                          </a:stretch>
+                        </pic:blipFill>
+                        <pic:spPr>
+                          <a:xfrm>
+                            <a:off x="0" y="0"/>
+                            <a:ext cx="1943756" cy="1181947"/>
+                          </a:xfrm>
+                          <a:prstGeom prst="rect">
+                            <a:avLst/>
+                          </a:prstGeom>
+                        </pic:spPr>
+                      </pic:pic>
+                    </a:graphicData>
+                  </a:graphic>
+                </wp:inline>
+              </w:drawing>
+            </w:r>
           </w:p>
         </w:tc>
         <w:tc>
@@ -4640,6 +4826,120 @@
                 <w:rFonts w:asciiTheme="majorHAnsi" w:hAnsiTheme="majorHAnsi" w:cstheme="minorHAnsi"/>
               </w:rPr>
             </w:pPr>
+            <w:r>
+              <w:rPr>
+                <w:rFonts w:asciiTheme="majorHAnsi" w:hAnsiTheme="majorHAnsi" w:cstheme="minorHAnsi"/>
+              </w:rPr>
+              <w:t>Lunesta is a village hi</w:t>
+            </w:r>
+            <w:r>
+              <w:rPr>
+                <w:rFonts w:asciiTheme="majorHAnsi" w:hAnsiTheme="majorHAnsi" w:cstheme="minorHAnsi"/>
+              </w:rPr>
+              <w:t xml:space="preserve">dden deep within the mountains not to far from Solace. </w:t>
+            </w:r>
+          </w:p>
+        </w:tc>
+      </w:tr>
+      <w:tr>
+        <w:trPr>
+          <w:trHeight w:val="2690"/>
+        </w:trPr>
+        <w:tc>
+          <w:tcPr>
+            <w:tcW w:w="4720" w:type="dxa"/>
+          </w:tcPr>
+          <w:p>
+            <w:pPr>
+              <w:rPr>
+                <w:rFonts w:asciiTheme="majorHAnsi" w:hAnsiTheme="majorHAnsi" w:cstheme="minorHAnsi"/>
+              </w:rPr>
+            </w:pPr>
+            <w:r>
+              <w:rPr>
+                <w:rFonts w:asciiTheme="majorHAnsi" w:hAnsiTheme="majorHAnsi" w:cstheme="minorHAnsi"/>
+              </w:rPr>
+              <w:t>Solace</w:t>
+            </w:r>
+          </w:p>
+          <w:p>
+            <w:pPr>
+              <w:rPr>
+                <w:rFonts w:asciiTheme="majorHAnsi" w:hAnsiTheme="majorHAnsi" w:cstheme="minorHAnsi"/>
+              </w:rPr>
+            </w:pPr>
+          </w:p>
+          <w:p>
+            <w:pPr>
+              <w:rPr>
+                <w:rFonts w:asciiTheme="majorHAnsi" w:hAnsiTheme="majorHAnsi" w:cstheme="minorHAnsi"/>
+              </w:rPr>
+            </w:pPr>
+            <w:r>
+              <w:rPr>
+                <w:rFonts w:asciiTheme="majorHAnsi" w:hAnsiTheme="majorHAnsi" w:cstheme="minorHAnsi"/>
+                <w:noProof/>
+              </w:rPr>
+              <w:drawing>
+                <wp:inline distT="0" distB="0" distL="0" distR="0" wp14:anchorId="2BF212BC" wp14:editId="00C58760">
+                  <wp:extent cx="1942364" cy="1181100"/>
+                  <wp:effectExtent l="0" t="0" r="0" b="0"/>
+                  <wp:docPr id="25" name="Picture 25"/>
+                  <wp:cNvGraphicFramePr>
+                    <a:graphicFrameLocks xmlns:a="http://schemas.openxmlformats.org/drawingml/2006/main" noChangeAspect="1"/>
+                  </wp:cNvGraphicFramePr>
+                  <a:graphic xmlns:a="http://schemas.openxmlformats.org/drawingml/2006/main">
+                    <a:graphicData uri="http://schemas.openxmlformats.org/drawingml/2006/picture">
+                      <pic:pic xmlns:pic="http://schemas.openxmlformats.org/drawingml/2006/picture">
+                        <pic:nvPicPr>
+                          <pic:cNvPr id="0" name="Untitled.png"/>
+                          <pic:cNvPicPr/>
+                        </pic:nvPicPr>
+                        <pic:blipFill>
+                          <a:blip r:embed="rId8">
+                            <a:extLst>
+                              <a:ext uri="{28A0092B-C50C-407E-A947-70E740481C1C}">
+                                <a14:useLocalDpi xmlns:a14="http://schemas.microsoft.com/office/drawing/2010/main" val="0"/>
+                              </a:ext>
+                            </a:extLst>
+                          </a:blip>
+                          <a:stretch>
+                            <a:fillRect/>
+                          </a:stretch>
+                        </pic:blipFill>
+                        <pic:spPr>
+                          <a:xfrm>
+                            <a:off x="0" y="0"/>
+                            <a:ext cx="1943756" cy="1181947"/>
+                          </a:xfrm>
+                          <a:prstGeom prst="rect">
+                            <a:avLst/>
+                          </a:prstGeom>
+                        </pic:spPr>
+                      </pic:pic>
+                    </a:graphicData>
+                  </a:graphic>
+                </wp:inline>
+              </w:drawing>
+            </w:r>
+          </w:p>
+        </w:tc>
+        <w:tc>
+          <w:tcPr>
+            <w:tcW w:w="4630" w:type="dxa"/>
+          </w:tcPr>
+          <w:p>
+            <w:pPr>
+              <w:rPr>
+                <w:rFonts w:asciiTheme="majorHAnsi" w:hAnsiTheme="majorHAnsi" w:cstheme="minorHAnsi"/>
+              </w:rPr>
+            </w:pPr>
+            <w:r>
+              <w:rPr>
+                <w:rFonts w:asciiTheme="majorHAnsi" w:hAnsiTheme="majorHAnsi" w:cstheme="minorHAnsi"/>
+              </w:rPr>
+              <w:t>Solace is a lively kingdom located in the desert known for its bazaar. People from all over come looking to find or sell all sorts of treasures.</w:t>
+            </w:r>
           </w:p>
         </w:tc>
       </w:tr>
@@ -4654,11 +4954,11 @@
       <w:pPr>
         <w:pStyle w:val="Heading1"/>
       </w:pPr>
-      <w:bookmarkStart w:id="20" w:name="_Toc297479390"/>
+      <w:bookmarkStart w:id="25" w:name="_Toc297479390"/>
       <w:r>
         <w:t>Control Scheme</w:t>
       </w:r>
-      <w:bookmarkEnd w:id="20"/>
+      <w:bookmarkEnd w:id="25"/>
     </w:p>
     <w:p>
       <w:pPr>
@@ -5022,7 +5322,7 @@
       <w:pPr>
         <w:pStyle w:val="Heading1"/>
       </w:pPr>
-      <w:bookmarkStart w:id="21" w:name="_Toc297479391"/>
+      <w:bookmarkStart w:id="26" w:name="_Toc297479391"/>
       <w:r>
         <w:t xml:space="preserve">Game </w:t>
       </w:r>
@@ -5035,7 +5335,7 @@
       <w:r>
         <w:t>User Interface</w:t>
       </w:r>
-      <w:bookmarkEnd w:id="21"/>
+      <w:bookmarkEnd w:id="26"/>
     </w:p>
     <w:p>
       <w:pPr>
@@ -5057,7 +5357,15 @@
         <w:t xml:space="preserve">. </w:t>
       </w:r>
       <w:r>
-        <w:t xml:space="preserve">Will the game look realistic or have some other art style. </w:t>
+        <w:t xml:space="preserve">Will the game look realistic or have some other art </w:t>
+      </w:r>
+      <w:proofErr w:type="gramStart"/>
+      <w:r>
+        <w:t>style.</w:t>
+      </w:r>
+      <w:proofErr w:type="gramEnd"/>
+      <w:r>
+        <w:t xml:space="preserve"> </w:t>
       </w:r>
       <w:r>
         <w:t>Discuss w</w:t>
@@ -5151,11 +5459,11 @@
       <w:pPr>
         <w:pStyle w:val="Heading1"/>
       </w:pPr>
-      <w:bookmarkStart w:id="22" w:name="_Toc297479392"/>
+      <w:bookmarkStart w:id="27" w:name="_Toc297479392"/>
       <w:r>
         <w:t>Schedule &amp; Tasks</w:t>
       </w:r>
-      <w:bookmarkEnd w:id="22"/>
+      <w:bookmarkEnd w:id="27"/>
     </w:p>
     <w:p>
       <w:pPr>
@@ -7251,6 +7559,190 @@
       </w:pPr>
     </w:p>
   </w:comment>
+  <w:comment w:id="15" w:author="AsixJin" w:date="2017-09-13T02:37:00Z" w:initials="A">
+    <w:p>
+      <w:pPr>
+        <w:pStyle w:val="Style1n"/>
+      </w:pPr>
+      <w:r>
+        <w:rPr>
+          <w:rStyle w:val="CommentReference"/>
+        </w:rPr>
+        <w:annotationRef/>
+      </w:r>
+      <w:r>
+        <w:t>I</w:t>
+      </w:r>
+      <w:r>
+        <w:t>nclude information on the game genre and how it is different, similar, or a hybrid of existing genres. Discuss what platform the game will be on, if it is going to be on multiple platforms discuss ways the game will be modified for each platform. Also, provide a general overview of the game modes avai</w:t>
+      </w:r>
+      <w:r>
+        <w:t>lable in single player and multi</w:t>
+      </w:r>
+      <w:r>
+        <w:t xml:space="preserve">player. </w:t>
+      </w:r>
+      <w:r>
+        <w:t>Also, list the Key Gameplay Features (selling features) of the game.</w:t>
+      </w:r>
+    </w:p>
+  </w:comment>
+  <w:comment w:id="17" w:author="AsixJin" w:date="2017-09-13T02:37:00Z" w:initials="A">
+    <w:p>
+      <w:pPr>
+        <w:pStyle w:val="Style1n"/>
+      </w:pPr>
+      <w:r>
+        <w:rPr>
+          <w:rStyle w:val="CommentReference"/>
+        </w:rPr>
+        <w:annotationRef/>
+      </w:r>
+      <w:r>
+        <w:t>P</w:t>
+      </w:r>
+      <w:r>
+        <w:t xml:space="preserve">rovide a general overview of </w:t>
+      </w:r>
+      <w:r>
+        <w:t>how the player experiences the game. Walk them through the screens they will see, what the level looks like and what their character can do. Give them a brief idea of objectives &amp; hazards they will face.</w:t>
+      </w:r>
+      <w:r>
+        <w:t xml:space="preserve"> </w:t>
+      </w:r>
+      <w:r>
+        <w:t xml:space="preserve"> This should be in a second-person point of view using the word “you” to tell a story to the audience (players).</w:t>
+      </w:r>
+    </w:p>
+    <w:p>
+      <w:pPr>
+        <w:pStyle w:val="CommentText"/>
+      </w:pPr>
+    </w:p>
+  </w:comment>
+  <w:comment w:id="19" w:author="AsixJin" w:date="2017-09-13T02:37:00Z" w:initials="A">
+    <w:p>
+      <w:pPr>
+        <w:pStyle w:val="Style1n"/>
+      </w:pPr>
+      <w:r>
+        <w:rPr>
+          <w:rStyle w:val="CommentReference"/>
+        </w:rPr>
+        <w:annotationRef/>
+      </w:r>
+      <w:r>
+        <w:t>This is</w:t>
+      </w:r>
+      <w:r>
+        <w:t xml:space="preserve"> a set of guidelines that </w:t>
+      </w:r>
+      <w:r>
+        <w:t>the game must adhere</w:t>
+      </w:r>
+      <w:r>
+        <w:t xml:space="preserve"> to throughout the development process. These include rules for what is allowed and not allowed in </w:t>
+      </w:r>
+      <w:r>
+        <w:t>the game</w:t>
+      </w:r>
+      <w:r>
+        <w:t xml:space="preserve">. For </w:t>
+      </w:r>
+      <w:r>
+        <w:t>instance</w:t>
+      </w:r>
+      <w:r>
+        <w:t xml:space="preserve">, if you are </w:t>
+      </w:r>
+      <w:r>
+        <w:t>creating</w:t>
+      </w:r>
+      <w:r>
+        <w:t xml:space="preserve"> a game</w:t>
+      </w:r>
+      <w:r>
+        <w:t xml:space="preserve"> for children</w:t>
+      </w:r>
+      <w:r>
+        <w:t xml:space="preserve">, you will want to define guidelines for the level of violence presented in the game, what language can be used, and so on. </w:t>
+      </w:r>
+    </w:p>
+    <w:p>
+      <w:pPr>
+        <w:pStyle w:val="CommentText"/>
+      </w:pPr>
+    </w:p>
+  </w:comment>
+  <w:comment w:id="21" w:author="AsixJin" w:date="2017-09-13T02:38:00Z" w:initials="A">
+    <w:p>
+      <w:pPr>
+        <w:pStyle w:val="Style1n"/>
+        <w:keepNext/>
+      </w:pPr>
+      <w:r>
+        <w:rPr>
+          <w:rStyle w:val="CommentReference"/>
+        </w:rPr>
+        <w:annotationRef/>
+      </w:r>
+      <w:r>
+        <w:t xml:space="preserve">This </w:t>
+      </w:r>
+      <w:r>
+        <w:t xml:space="preserve">is where you present more details on how the gameplay will motivate the player to progress through the game. </w:t>
+      </w:r>
+      <w:r>
+        <w:t>Discuss</w:t>
+      </w:r>
+      <w:r>
+        <w:t xml:space="preserve"> rewards and penalties and the difficulty level.</w:t>
+      </w:r>
+      <w:r>
+        <w:t xml:space="preserve"> You can use the table below to help break down objectives and rewards.</w:t>
+      </w:r>
+    </w:p>
+    <w:p>
+      <w:pPr>
+        <w:keepNext/>
+      </w:pPr>
+    </w:p>
+    <w:p>
+      <w:pPr>
+        <w:pStyle w:val="CommentText"/>
+      </w:pPr>
+    </w:p>
+  </w:comment>
+  <w:comment w:id="23" w:author="AsixJin" w:date="2017-09-13T02:38:00Z" w:initials="A">
+    <w:p>
+      <w:pPr>
+        <w:pStyle w:val="Style1n"/>
+      </w:pPr>
+      <w:r>
+        <w:rPr>
+          <w:rStyle w:val="CommentReference"/>
+        </w:rPr>
+        <w:annotationRef/>
+      </w:r>
+      <w:r>
+        <w:t xml:space="preserve">This </w:t>
+      </w:r>
+      <w:r>
+        <w:t>is the where you start getting more specific on how some of the systems in the game will work. This includes how characters move in the game, what gameplay actions are available, item inventory and attribute</w:t>
+      </w:r>
+      <w:r>
+        <w:t>s</w:t>
+      </w:r>
+      <w:r>
+        <w:t>, and how the game progresses from level to level.</w:t>
+      </w:r>
+    </w:p>
+    <w:p>
+      <w:pPr>
+        <w:pStyle w:val="CommentText"/>
+      </w:pPr>
+    </w:p>
+  </w:comment>
 </w:comments>
 </file>
 
@@ -7260,6 +7752,11 @@
   <w15:commentEx w15:paraId="4D489434" w15:done="0"/>
   <w15:commentEx w15:paraId="4C4706DA" w15:done="0"/>
   <w15:commentEx w15:paraId="080ECD4A" w15:done="0"/>
+  <w15:commentEx w15:paraId="663CA1A5" w15:done="0"/>
+  <w15:commentEx w15:paraId="4C0D38FA" w15:done="0"/>
+  <w15:commentEx w15:paraId="72BE8621" w15:done="0"/>
+  <w15:commentEx w15:paraId="315E677B" w15:done="0"/>
+  <w15:commentEx w15:paraId="7CB745BE" w15:done="0"/>
 </w15:commentsEx>
 </file>
 
@@ -7269,6 +7766,11 @@
   <w16cid:commentId w16cid:paraId="4D489434" w16cid:durableId="1D51953F"/>
   <w16cid:commentId w16cid:paraId="4C4706DA" w16cid:durableId="1D5195DB"/>
   <w16cid:commentId w16cid:paraId="080ECD4A" w16cid:durableId="1D519BBD"/>
+  <w16cid:commentId w16cid:paraId="663CA1A5" w16cid:durableId="1D631852"/>
+  <w16cid:commentId w16cid:paraId="4C0D38FA" w16cid:durableId="1D631864"/>
+  <w16cid:commentId w16cid:paraId="72BE8621" w16cid:durableId="1D631877"/>
+  <w16cid:commentId w16cid:paraId="315E677B" w16cid:durableId="1D631888"/>
+  <w16cid:commentId w16cid:paraId="7CB745BE" w16cid:durableId="1D631897"/>
 </w16cid:commentsIds>
 </file>
 
@@ -7362,7 +7864,7 @@
         <w:rStyle w:val="PageNumber"/>
         <w:noProof/>
       </w:rPr>
-      <w:t>5</w:t>
+      <w:t>11</w:t>
     </w:r>
     <w:r>
       <w:rPr>
@@ -7416,7 +7918,7 @@
                       <a:effectLst/>
                       <a:extLst>
                         <a:ext uri="{C572A759-6A51-4108-AA02-DFA0A04FC94B}">
-                          <ma14:wrappingTextBoxFlag xmlns:ma14="http://schemas.microsoft.com/office/mac/drawingml/2011/main" xmlns:w="http://schemas.openxmlformats.org/wordprocessingml/2006/main" xmlns:w10="urn:schemas-microsoft-com:office:word" xmlns:v="urn:schemas-microsoft-com:vml" xmlns:o="urn:schemas-microsoft-com:office:office" xmlns:mv="urn:schemas-microsoft-com:mac:vml" xmlns:mo="http://schemas.microsoft.com/office/mac/office/2008/main" xmlns=""/>
+                          <ma14:wrappingTextBoxFlag xmlns="" xmlns:mo="http://schemas.microsoft.com/office/mac/office/2008/main" xmlns:mv="urn:schemas-microsoft-com:mac:vml" xmlns:o="urn:schemas-microsoft-com:office:office" xmlns:v="urn:schemas-microsoft-com:vml" xmlns:w10="urn:schemas-microsoft-com:office:word" xmlns:w="http://schemas.openxmlformats.org/wordprocessingml/2006/main" xmlns:ma14="http://schemas.microsoft.com/office/mac/drawingml/2011/main"/>
                         </a:ext>
                       </a:extLst>
                     </wps:spPr>
@@ -7484,7 +7986,7 @@
                               <w:sz w:val="20"/>
                               <w:szCs w:val="20"/>
                             </w:rPr>
-                            <w:t>5</w:t>
+                            <w:t>11</w:t>
                           </w:r>
                           <w:r>
                             <w:rPr>
@@ -7615,7 +8117,7 @@
                         <w:sz w:val="20"/>
                         <w:szCs w:val="20"/>
                       </w:rPr>
-                      <w:t>5</w:t>
+                      <w:t>11</w:t>
                     </w:r>
                     <w:r>
                       <w:rPr>
@@ -7705,7 +8207,7 @@
         <w:rStyle w:val="PageNumber"/>
         <w:noProof/>
       </w:rPr>
-      <w:t>5</w:t>
+      <w:t>11</w:t>
     </w:r>
     <w:r>
       <w:rPr>
@@ -7736,7 +8238,7 @@
         <w:rStyle w:val="PageNumber"/>
         <w:noProof/>
       </w:rPr>
-      <w:t>5</w:t>
+      <w:t>11</w:t>
     </w:r>
     <w:r>
       <w:rPr>
@@ -7767,7 +8269,7 @@
         <w:rStyle w:val="PageNumber"/>
         <w:noProof/>
       </w:rPr>
-      <w:t>5</w:t>
+      <w:t>11</w:t>
     </w:r>
     <w:r>
       <w:rPr>
@@ -7798,7 +8300,7 @@
         <w:rStyle w:val="PageNumber"/>
         <w:noProof/>
       </w:rPr>
-      <w:t>5</w:t>
+      <w:t>11</w:t>
     </w:r>
     <w:r>
       <w:rPr>
@@ -7829,7 +8331,7 @@
         <w:rStyle w:val="PageNumber"/>
         <w:noProof/>
       </w:rPr>
-      <w:t>5</w:t>
+      <w:t>11</w:t>
     </w:r>
     <w:r>
       <w:rPr>
@@ -7880,7 +8382,7 @@
                       <a:effectLst/>
                       <a:extLst>
                         <a:ext uri="{C572A759-6A51-4108-AA02-DFA0A04FC94B}">
-                          <ma14:wrappingTextBoxFlag xmlns:ma14="http://schemas.microsoft.com/office/mac/drawingml/2011/main" xmlns:w="http://schemas.openxmlformats.org/wordprocessingml/2006/main" xmlns:w10="urn:schemas-microsoft-com:office:word" xmlns:v="urn:schemas-microsoft-com:vml" xmlns:o="urn:schemas-microsoft-com:office:office" xmlns:mv="urn:schemas-microsoft-com:mac:vml" xmlns:mo="http://schemas.microsoft.com/office/mac/office/2008/main" xmlns=""/>
+                          <ma14:wrappingTextBoxFlag xmlns="" xmlns:mo="http://schemas.microsoft.com/office/mac/office/2008/main" xmlns:mv="urn:schemas-microsoft-com:mac:vml" xmlns:o="urn:schemas-microsoft-com:office:office" xmlns:v="urn:schemas-microsoft-com:vml" xmlns:w10="urn:schemas-microsoft-com:office:word" xmlns:w="http://schemas.openxmlformats.org/wordprocessingml/2006/main" xmlns:ma14="http://schemas.microsoft.com/office/mac/drawingml/2011/main"/>
                         </a:ext>
                       </a:extLst>
                     </wps:spPr>
@@ -8071,7 +8573,7 @@
                       <a:effectLst/>
                       <a:extLst>
                         <a:ext uri="{C572A759-6A51-4108-AA02-DFA0A04FC94B}">
-                          <ma14:wrappingTextBoxFlag xmlns:ma14="http://schemas.microsoft.com/office/mac/drawingml/2011/main" xmlns:w="http://schemas.openxmlformats.org/wordprocessingml/2006/main" xmlns:w10="urn:schemas-microsoft-com:office:word" xmlns:v="urn:schemas-microsoft-com:vml" xmlns:o="urn:schemas-microsoft-com:office:office" xmlns:mv="urn:schemas-microsoft-com:mac:vml" xmlns:mo="http://schemas.microsoft.com/office/mac/office/2008/main" xmlns=""/>
+                          <ma14:wrappingTextBoxFlag xmlns="" xmlns:mo="http://schemas.microsoft.com/office/mac/office/2008/main" xmlns:mv="urn:schemas-microsoft-com:mac:vml" xmlns:o="urn:schemas-microsoft-com:office:office" xmlns:v="urn:schemas-microsoft-com:vml" xmlns:w10="urn:schemas-microsoft-com:office:word" xmlns:w="http://schemas.openxmlformats.org/wordprocessingml/2006/main" xmlns:ma14="http://schemas.microsoft.com/office/mac/drawingml/2011/main"/>
                         </a:ext>
                       </a:extLst>
                     </wps:spPr>
@@ -8194,7 +8696,7 @@
                       <a:effectLst/>
                       <a:extLst>
                         <a:ext uri="{C572A759-6A51-4108-AA02-DFA0A04FC94B}">
-                          <ma14:wrappingTextBoxFlag xmlns:ma14="http://schemas.microsoft.com/office/mac/drawingml/2011/main" xmlns:w="http://schemas.openxmlformats.org/wordprocessingml/2006/main" xmlns:w10="urn:schemas-microsoft-com:office:word" xmlns:v="urn:schemas-microsoft-com:vml" xmlns:o="urn:schemas-microsoft-com:office:office" xmlns:mv="urn:schemas-microsoft-com:mac:vml" xmlns:mo="http://schemas.microsoft.com/office/mac/office/2008/main" xmlns=""/>
+                          <ma14:wrappingTextBoxFlag xmlns="" xmlns:mo="http://schemas.microsoft.com/office/mac/office/2008/main" xmlns:mv="urn:schemas-microsoft-com:mac:vml" xmlns:o="urn:schemas-microsoft-com:office:office" xmlns:v="urn:schemas-microsoft-com:vml" xmlns:w10="urn:schemas-microsoft-com:office:word" xmlns:w="http://schemas.openxmlformats.org/wordprocessingml/2006/main" xmlns:ma14="http://schemas.microsoft.com/office/mac/drawingml/2011/main"/>
                         </a:ext>
                       </a:extLst>
                     </wps:spPr>
@@ -8320,7 +8822,7 @@
                       <a:effectLst/>
                       <a:extLst>
                         <a:ext uri="{C572A759-6A51-4108-AA02-DFA0A04FC94B}">
-                          <ma14:wrappingTextBoxFlag xmlns:ma14="http://schemas.microsoft.com/office/mac/drawingml/2011/main" xmlns:w="http://schemas.openxmlformats.org/wordprocessingml/2006/main" xmlns:w10="urn:schemas-microsoft-com:office:word" xmlns:v="urn:schemas-microsoft-com:vml" xmlns:o="urn:schemas-microsoft-com:office:office" xmlns:mv="urn:schemas-microsoft-com:mac:vml" xmlns:mo="http://schemas.microsoft.com/office/mac/office/2008/main" xmlns=""/>
+                          <ma14:wrappingTextBoxFlag xmlns="" xmlns:mo="http://schemas.microsoft.com/office/mac/office/2008/main" xmlns:mv="urn:schemas-microsoft-com:mac:vml" xmlns:o="urn:schemas-microsoft-com:office:office" xmlns:v="urn:schemas-microsoft-com:vml" xmlns:w10="urn:schemas-microsoft-com:office:word" xmlns:w="http://schemas.openxmlformats.org/wordprocessingml/2006/main" xmlns:ma14="http://schemas.microsoft.com/office/mac/drawingml/2011/main"/>
                         </a:ext>
                       </a:extLst>
                     </wps:spPr>
@@ -10094,6 +10596,7 @@
     <w:rsid w:val="0049460F"/>
     <w:rsid w:val="00661824"/>
     <w:rsid w:val="006960BC"/>
+    <w:rsid w:val="0069768D"/>
     <w:rsid w:val="00B047E3"/>
     <w:rsid w:val="00CA503F"/>
     <w:rsid w:val="00CB6063"/>
@@ -10892,7 +11395,7 @@
 </file>
 
 <file path=customXml/itemProps1.xml><?xml version="1.0" encoding="utf-8"?>
-<ds:datastoreItem xmlns:ds="http://schemas.openxmlformats.org/officeDocument/2006/customXml" ds:itemID="{07F0A0FC-5B5C-4FE6-A894-C423F5F11267}">
+<ds:datastoreItem xmlns:ds="http://schemas.openxmlformats.org/officeDocument/2006/customXml" ds:itemID="{0FC4E4B9-084C-4187-9048-05420380412A}">
   <ds:schemaRefs>
     <ds:schemaRef ds:uri="http://schemas.openxmlformats.org/officeDocument/2006/bibliography"/>
   </ds:schemaRefs>

</xml_diff>